<commit_message>
Added new files in doc directory
</commit_message>
<xml_diff>
--- a/docs/Сопроводительное_письмо.docx
+++ b/docs/Сопроводительное_письмо.docx
@@ -1,10 +1,10 @@
 
 <file path=word/document.xml><?xml version="1.0" encoding="utf-8"?>
-<w:document xmlns:wpc="http://schemas.microsoft.com/office/word/2010/wordprocessingCanvas" xmlns:mc="http://schemas.openxmlformats.org/markup-compatibility/2006" xmlns:o="urn:schemas-microsoft-com:office:office" xmlns:r="http://schemas.openxmlformats.org/officeDocument/2006/relationships" xmlns:m="http://schemas.openxmlformats.org/officeDocument/2006/math" xmlns:v="urn:schemas-microsoft-com:vml" xmlns:wp14="http://schemas.microsoft.com/office/word/2010/wordprocessingDrawing" xmlns:wp="http://schemas.openxmlformats.org/drawingml/2006/wordprocessingDrawing" xmlns:w="http://schemas.openxmlformats.org/wordprocessingml/2006/main" xmlns:w14="http://schemas.microsoft.com/office/word/2010/wordml" xmlns:w10="urn:schemas-microsoft-com:office:word" xmlns:w15="http://schemas.microsoft.com/office/word/2012/wordml" xmlns:wpg="http://schemas.microsoft.com/office/word/2010/wordprocessingGroup" xmlns:wpi="http://schemas.microsoft.com/office/word/2010/wordprocessingInk" xmlns:wne="http://schemas.microsoft.com/office/word/2006/wordml" xmlns:wps="http://schemas.microsoft.com/office/word/2010/wordprocessingShape" xmlns:wpsCustomData="http://www.wps.cn/officeDocument/2013/wpsCustomData" mc:Ignorable="w14 w15 wp14">
+<w:document xmlns:wpc="http://schemas.microsoft.com/office/word/2010/wordprocessingCanvas" xmlns:cx="http://schemas.microsoft.com/office/drawing/2014/chartex" xmlns:cx1="http://schemas.microsoft.com/office/drawing/2015/9/8/chartex" xmlns:cx2="http://schemas.microsoft.com/office/drawing/2015/10/21/chartex" xmlns:cx3="http://schemas.microsoft.com/office/drawing/2016/5/9/chartex" xmlns:cx4="http://schemas.microsoft.com/office/drawing/2016/5/10/chartex" xmlns:cx5="http://schemas.microsoft.com/office/drawing/2016/5/11/chartex" xmlns:cx6="http://schemas.microsoft.com/office/drawing/2016/5/12/chartex" xmlns:cx7="http://schemas.microsoft.com/office/drawing/2016/5/13/chartex" xmlns:cx8="http://schemas.microsoft.com/office/drawing/2016/5/14/chartex" xmlns:mc="http://schemas.openxmlformats.org/markup-compatibility/2006" xmlns:aink="http://schemas.microsoft.com/office/drawing/2016/ink" xmlns:am3d="http://schemas.microsoft.com/office/drawing/2017/model3d" xmlns:o="urn:schemas-microsoft-com:office:office" xmlns:oel="http://schemas.microsoft.com/office/2019/extlst" xmlns:r="http://schemas.openxmlformats.org/officeDocument/2006/relationships" xmlns:m="http://schemas.openxmlformats.org/officeDocument/2006/math" xmlns:v="urn:schemas-microsoft-com:vml" xmlns:wp14="http://schemas.microsoft.com/office/word/2010/wordprocessingDrawing" xmlns:wp="http://schemas.openxmlformats.org/drawingml/2006/wordprocessingDrawing" xmlns:w10="urn:schemas-microsoft-com:office:word" xmlns:w="http://schemas.openxmlformats.org/wordprocessingml/2006/main" xmlns:w14="http://schemas.microsoft.com/office/word/2010/wordml" xmlns:w15="http://schemas.microsoft.com/office/word/2012/wordml" xmlns:w16cex="http://schemas.microsoft.com/office/word/2018/wordml/cex" xmlns:w16cid="http://schemas.microsoft.com/office/word/2016/wordml/cid" xmlns:w16="http://schemas.microsoft.com/office/word/2018/wordml" xmlns:w16du="http://schemas.microsoft.com/office/word/2023/wordml/word16du" xmlns:w16sdtdh="http://schemas.microsoft.com/office/word/2020/wordml/sdtdatahash" xmlns:w16se="http://schemas.microsoft.com/office/word/2015/wordml/symex" xmlns:wpg="http://schemas.microsoft.com/office/word/2010/wordprocessingGroup" xmlns:wpi="http://schemas.microsoft.com/office/word/2010/wordprocessingInk" xmlns:wne="http://schemas.microsoft.com/office/word/2006/wordml" xmlns:wps="http://schemas.microsoft.com/office/word/2010/wordprocessingShape" mc:Ignorable="w14 w15 w16se w16cid w16 w16cex w16sdtdh w16du wp14">
   <w:body>
     <w:p>
       <w:pPr>
-        <w:pStyle w:val="14"/>
+        <w:pStyle w:val="af4"/>
         <w:rPr>
           <w:b/>
         </w:rPr>
@@ -18,25 +18,32 @@
     </w:p>
     <w:p>
       <w:pPr>
-        <w:pStyle w:val="14"/>
-      </w:pPr>
-      <w:r>
-        <w:t>Мы, команда 9-3 студентов факультета компьютерных наук Воронежского государственного университета, рады представить вам наш новый проект “</w:t>
-      </w:r>
+        <w:pStyle w:val="af4"/>
+      </w:pPr>
+      <w:r>
+        <w:t>Мы, команда 9-</w:t>
+      </w:r>
+      <w:r>
+        <w:t>7</w:t>
+      </w:r>
+      <w:r>
+        <w:t xml:space="preserve"> студентов факультета компьютерных наук Воронежского государственного университета, рады представить вам наш новый проект “</w:t>
+      </w:r>
+      <w:proofErr w:type="spellStart"/>
       <w:r>
         <w:rPr>
-          <w:rFonts w:hint="default"/>
           <w:lang w:val="en-US"/>
         </w:rPr>
         <w:t>LuxeLoot</w:t>
       </w:r>
+      <w:proofErr w:type="spellEnd"/>
       <w:r>
         <w:t>” – платформу для проведения аукционов и участия в них. Наша система позволит создавать аукционы и управлять ими, а также участвовать в торгах как в роли продавца, так и в роли покупателя. Мы стремимся создать инструмент, который сделает процесс торгов более интересным, эффективным, и доступным для всех заинтересованных сторон.</w:t>
       </w:r>
     </w:p>
     <w:p>
       <w:pPr>
-        <w:pStyle w:val="14"/>
+        <w:pStyle w:val="af4"/>
         <w:rPr>
           <w:b/>
         </w:rPr>
@@ -50,69 +57,48 @@
     </w:p>
     <w:p>
       <w:pPr>
-        <w:pStyle w:val="14"/>
+        <w:pStyle w:val="af4"/>
         <w:numPr>
           <w:ilvl w:val="0"/>
           <w:numId w:val="6"/>
         </w:numPr>
-        <w:rPr>
-          <w:rFonts w:hint="default"/>
-          <w:lang w:val="en-US"/>
-        </w:rPr>
-      </w:pPr>
-      <w:r>
-        <w:rPr>
-          <w:rFonts w:hint="default"/>
-          <w:lang w:val="ru-RU"/>
-        </w:rPr>
-        <w:t>Обухов Никита Александрович</w:t>
-      </w:r>
+      </w:pPr>
+      <w:proofErr w:type="spellStart"/>
+      <w:r>
+        <w:t>Пастуханов</w:t>
+      </w:r>
+      <w:proofErr w:type="spellEnd"/>
+      <w:r>
+        <w:t xml:space="preserve"> Петр Евгеньевич, Team </w:t>
+      </w:r>
+      <w:proofErr w:type="spellStart"/>
+      <w:r>
+        <w:t>Lead</w:t>
+      </w:r>
+      <w:proofErr w:type="spellEnd"/>
       <w:r>
         <w:t xml:space="preserve">, </w:t>
       </w:r>
-      <w:r>
-        <w:rPr>
-          <w:rFonts w:hint="default"/>
-          <w:lang w:val="en-US"/>
-        </w:rPr>
-        <w:t>Team Lead, Frontend разработчик,</w:t>
-      </w:r>
-      <w:r>
-        <w:rPr>
-          <w:rFonts w:hint="default"/>
-          <w:lang w:val="ru-RU"/>
-        </w:rPr>
-        <w:t xml:space="preserve"> </w:t>
-      </w:r>
-      <w:r>
-        <w:rPr>
-          <w:rFonts w:hint="default"/>
-          <w:lang w:val="en-US"/>
-        </w:rPr>
-        <w:t xml:space="preserve">Технический писатель, дизайнер </w:t>
+      <w:proofErr w:type="spellStart"/>
+      <w:r>
+        <w:t>Frontend</w:t>
+      </w:r>
+      <w:proofErr w:type="spellEnd"/>
+      <w:r>
+        <w:t xml:space="preserve"> разработчик, Технический писатель, дизайнер, Тестировщик, </w:t>
+      </w:r>
+      <w:proofErr w:type="spellStart"/>
+      <w:r>
+        <w:t>Backend</w:t>
+      </w:r>
+      <w:proofErr w:type="spellEnd"/>
+      <w:r>
+        <w:t xml:space="preserve"> разработчик.</w:t>
       </w:r>
     </w:p>
     <w:p>
       <w:pPr>
-        <w:pStyle w:val="14"/>
-        <w:numPr>
-          <w:ilvl w:val="0"/>
-          <w:numId w:val="6"/>
-        </w:numPr>
-      </w:pPr>
-      <w:r>
-        <w:t xml:space="preserve">Пастуханов Петр Евгеньевич, </w:t>
-      </w:r>
-      <w:r>
-        <w:rPr>
-          <w:rFonts w:hint="default"/>
-        </w:rPr>
-        <w:t>Тестировщик, Backend разработчик</w:t>
-      </w:r>
-    </w:p>
-    <w:p>
-      <w:pPr>
-        <w:pStyle w:val="14"/>
+        <w:pStyle w:val="af4"/>
         <w:rPr>
           <w:b/>
           <w:bCs/>
@@ -128,7 +114,7 @@
     </w:p>
     <w:p>
       <w:pPr>
-        <w:pStyle w:val="14"/>
+        <w:pStyle w:val="af4"/>
         <w:rPr>
           <w:bCs/>
         </w:rPr>
@@ -142,7 +128,7 @@
     </w:p>
     <w:p>
       <w:pPr>
-        <w:pStyle w:val="14"/>
+        <w:pStyle w:val="af4"/>
       </w:pPr>
       <w:r>
         <w:rPr>
@@ -154,25 +140,26 @@
     </w:p>
     <w:p>
       <w:pPr>
-        <w:pStyle w:val="14"/>
+        <w:pStyle w:val="af4"/>
       </w:pPr>
       <w:r>
         <w:t>“</w:t>
       </w:r>
+      <w:proofErr w:type="spellStart"/>
       <w:r>
         <w:rPr>
-          <w:rFonts w:hint="default"/>
           <w:lang w:val="en-US"/>
         </w:rPr>
         <w:t>LuxeLoot</w:t>
       </w:r>
+      <w:proofErr w:type="spellEnd"/>
       <w:r>
         <w:t>” предлагает веб приложение, позволяющее пользователям участвовать в онлайн-аукционах, соревнуясь за самые привлекательные для них лоты, а также выставлять лоты для получения прибыли и известности за счет интереса у участников аукциона.</w:t>
       </w:r>
     </w:p>
     <w:p>
       <w:pPr>
-        <w:pStyle w:val="14"/>
+        <w:pStyle w:val="af4"/>
         <w:rPr>
           <w:b/>
           <w:bCs/>
@@ -188,21 +175,16 @@
     </w:p>
     <w:p>
       <w:pPr>
-        <w:pStyle w:val="14"/>
+        <w:pStyle w:val="af4"/>
         <w:numPr>
           <w:ilvl w:val="0"/>
           <w:numId w:val="7"/>
         </w:numPr>
         <w:jc w:val="left"/>
         <w:rPr>
-          <w:rStyle w:val="5"/>
+          <w:rStyle w:val="ab"/>
           <w:color w:val="000000" w:themeColor="text1"/>
           <w:u w:val="none"/>
-          <w14:textFill>
-            <w14:solidFill>
-              <w14:schemeClr w14:val="tx1"/>
-            </w14:solidFill>
-          </w14:textFill>
         </w:rPr>
       </w:pPr>
       <w:r>
@@ -217,33 +199,19 @@
       <w:r>
         <w:t xml:space="preserve">репозиторий: </w:t>
       </w:r>
-      <w:r>
-        <w:fldChar w:fldCharType="begin"/>
-      </w:r>
-      <w:r>
-        <w:instrText xml:space="preserve"> HYPERLINK "https://github.com/Demiurge451/auction" </w:instrText>
-      </w:r>
-      <w:r>
-        <w:fldChar w:fldCharType="separate"/>
-      </w:r>
-      <w:r>
-        <w:rPr>
-          <w:rStyle w:val="5"/>
-          <w:lang w:val="en-US"/>
-        </w:rPr>
-        <w:t>GitHub</w:t>
-      </w:r>
-      <w:r>
-        <w:rPr>
-          <w:rStyle w:val="5"/>
-          <w:lang w:val="en-US"/>
-        </w:rPr>
-        <w:fldChar w:fldCharType="end"/>
-      </w:r>
+      <w:hyperlink r:id="rId8" w:history="1">
+        <w:r>
+          <w:rPr>
+            <w:rStyle w:val="ab"/>
+            <w:lang w:val="en-US"/>
+          </w:rPr>
+          <w:t>GitHub</w:t>
+        </w:r>
+      </w:hyperlink>
     </w:p>
     <w:p>
       <w:pPr>
-        <w:pStyle w:val="14"/>
+        <w:pStyle w:val="af4"/>
         <w:numPr>
           <w:ilvl w:val="0"/>
           <w:numId w:val="7"/>
@@ -253,100 +221,88 @@
       <w:r>
         <w:t xml:space="preserve">Ссылка на видео демонстрацию: </w:t>
       </w:r>
-      <w:r>
-        <w:fldChar w:fldCharType="begin"/>
-      </w:r>
-      <w:r>
-        <w:instrText xml:space="preserve"> HYPERLINK "https://youtu.be/K7OA4ZGkkN8" </w:instrText>
-      </w:r>
-      <w:r>
-        <w:fldChar w:fldCharType="separate"/>
-      </w:r>
-      <w:r>
-        <w:rPr>
-          <w:rStyle w:val="5"/>
-        </w:rPr>
-        <w:t>YouTube</w:t>
-      </w:r>
-      <w:r>
-        <w:rPr>
-          <w:rStyle w:val="5"/>
-        </w:rPr>
-        <w:fldChar w:fldCharType="end"/>
-      </w:r>
+      <w:hyperlink r:id="rId9" w:history="1">
+        <w:r>
+          <w:rPr>
+            <w:rStyle w:val="ab"/>
+          </w:rPr>
+          <w:t>YouTube</w:t>
+        </w:r>
+      </w:hyperlink>
     </w:p>
     <w:p>
       <w:pPr>
-        <w:pStyle w:val="14"/>
+        <w:pStyle w:val="af4"/>
         <w:numPr>
           <w:ilvl w:val="0"/>
           <w:numId w:val="7"/>
         </w:numPr>
         <w:jc w:val="left"/>
       </w:pPr>
-      <w:bookmarkStart w:id="0" w:name="_GoBack"/>
-      <w:bookmarkEnd w:id="0"/>
-      <w:r>
+      <w:r>
+        <w:lastRenderedPageBreak/>
         <w:t xml:space="preserve">Ссылка на презентацию: </w:t>
       </w:r>
-      <w:r>
-        <w:fldChar w:fldCharType="begin"/>
-      </w:r>
-      <w:r>
-        <w:instrText xml:space="preserve"> HYPERLINK "https://github.com/Demiurge451/auction/blob/main/presentation/ModernAuction.pptx" </w:instrText>
-      </w:r>
-      <w:r>
-        <w:fldChar w:fldCharType="separate"/>
-      </w:r>
-      <w:r>
-        <w:rPr>
-          <w:rStyle w:val="5"/>
-        </w:rPr>
-        <w:t>{pptx}</w:t>
-      </w:r>
-      <w:r>
-        <w:rPr>
-          <w:rStyle w:val="5"/>
-        </w:rPr>
-        <w:fldChar w:fldCharType="end"/>
-      </w:r>
-      <w:r>
-        <w:fldChar w:fldCharType="begin"/>
-      </w:r>
-      <w:r>
-        <w:instrText xml:space="preserve"> HYPERLINK "https://github.com/Demiurge451/auction/blob/main/presentation/ModernAuction.pdf" </w:instrText>
-      </w:r>
-      <w:r>
-        <w:fldChar w:fldCharType="separate"/>
-      </w:r>
-      <w:r>
-        <w:rPr>
-          <w:rStyle w:val="5"/>
-        </w:rPr>
-        <w:t>{pdf}</w:t>
-      </w:r>
-      <w:r>
-        <w:rPr>
-          <w:rStyle w:val="5"/>
-        </w:rPr>
-        <w:fldChar w:fldCharType="end"/>
-      </w:r>
+      <w:hyperlink r:id="rId10" w:history="1">
+        <w:r>
+          <w:rPr>
+            <w:rStyle w:val="ab"/>
+          </w:rPr>
+          <w:t>{</w:t>
+        </w:r>
+        <w:proofErr w:type="spellStart"/>
+        <w:r>
+          <w:rPr>
+            <w:rStyle w:val="ab"/>
+          </w:rPr>
+          <w:t>pptx</w:t>
+        </w:r>
+        <w:proofErr w:type="spellEnd"/>
+        <w:r>
+          <w:rPr>
+            <w:rStyle w:val="ab"/>
+          </w:rPr>
+          <w:t>}</w:t>
+        </w:r>
+      </w:hyperlink>
+      <w:hyperlink r:id="rId11" w:history="1">
+        <w:r>
+          <w:rPr>
+            <w:rStyle w:val="ab"/>
+          </w:rPr>
+          <w:t>{</w:t>
+        </w:r>
+        <w:proofErr w:type="spellStart"/>
+        <w:r>
+          <w:rPr>
+            <w:rStyle w:val="ab"/>
+          </w:rPr>
+          <w:t>pdf</w:t>
+        </w:r>
+        <w:proofErr w:type="spellEnd"/>
+        <w:r>
+          <w:rPr>
+            <w:rStyle w:val="ab"/>
+          </w:rPr>
+          <w:t>}</w:t>
+        </w:r>
+      </w:hyperlink>
     </w:p>
     <w:sectPr>
-      <w:footerReference r:id="rId5" w:type="default"/>
+      <w:footerReference w:type="default" r:id="rId12"/>
       <w:pgSz w:w="11906" w:h="16838"/>
       <w:pgMar w:top="1134" w:right="851" w:bottom="1134" w:left="1701" w:header="709" w:footer="709" w:gutter="0"/>
-      <w:cols w:space="708" w:num="1"/>
+      <w:cols w:space="708"/>
       <w:titlePg/>
-      <w:docGrid w:linePitch="360" w:charSpace="0"/>
+      <w:docGrid w:linePitch="360"/>
     </w:sectPr>
   </w:body>
 </w:document>
 </file>
 
 <file path=word/endnotes.xml><?xml version="1.0" encoding="utf-8"?>
-<w:endnotes xmlns:wpc="http://schemas.microsoft.com/office/word/2010/wordprocessingCanvas" xmlns:mc="http://schemas.openxmlformats.org/markup-compatibility/2006" xmlns:o="urn:schemas-microsoft-com:office:office" xmlns:r="http://schemas.openxmlformats.org/officeDocument/2006/relationships" xmlns:m="http://schemas.openxmlformats.org/officeDocument/2006/math" xmlns:v="urn:schemas-microsoft-com:vml" xmlns:wp14="http://schemas.microsoft.com/office/word/2010/wordprocessingDrawing" xmlns:wp="http://schemas.openxmlformats.org/drawingml/2006/wordprocessingDrawing" xmlns:w="http://schemas.openxmlformats.org/wordprocessingml/2006/main" xmlns:w14="http://schemas.microsoft.com/office/word/2010/wordml" xmlns:w15="http://schemas.microsoft.com/office/word/2012/wordml" xmlns:w10="urn:schemas-microsoft-com:office:word" xmlns:wpg="http://schemas.microsoft.com/office/word/2010/wordprocessingGroup" xmlns:wpi="http://schemas.microsoft.com/office/word/2010/wordprocessingInk" xmlns:wne="http://schemas.microsoft.com/office/word/2006/wordml" xmlns:wps="http://schemas.microsoft.com/office/word/2010/wordprocessingShape" xmlns:wpsCustomData="http://www.wps.cn/officeDocument/2013/wpsCustomData" mc:Ignorable="w14 w15 wp14">
-  <w:endnote w:type="separator" w:id="0">
+<w:endnotes xmlns:wpc="http://schemas.microsoft.com/office/word/2010/wordprocessingCanvas" xmlns:cx="http://schemas.microsoft.com/office/drawing/2014/chartex" xmlns:cx1="http://schemas.microsoft.com/office/drawing/2015/9/8/chartex" xmlns:cx2="http://schemas.microsoft.com/office/drawing/2015/10/21/chartex" xmlns:cx3="http://schemas.microsoft.com/office/drawing/2016/5/9/chartex" xmlns:cx4="http://schemas.microsoft.com/office/drawing/2016/5/10/chartex" xmlns:cx5="http://schemas.microsoft.com/office/drawing/2016/5/11/chartex" xmlns:cx6="http://schemas.microsoft.com/office/drawing/2016/5/12/chartex" xmlns:cx7="http://schemas.microsoft.com/office/drawing/2016/5/13/chartex" xmlns:cx8="http://schemas.microsoft.com/office/drawing/2016/5/14/chartex" xmlns:mc="http://schemas.openxmlformats.org/markup-compatibility/2006" xmlns:aink="http://schemas.microsoft.com/office/drawing/2016/ink" xmlns:am3d="http://schemas.microsoft.com/office/drawing/2017/model3d" xmlns:o="urn:schemas-microsoft-com:office:office" xmlns:oel="http://schemas.microsoft.com/office/2019/extlst" xmlns:r="http://schemas.openxmlformats.org/officeDocument/2006/relationships" xmlns:m="http://schemas.openxmlformats.org/officeDocument/2006/math" xmlns:v="urn:schemas-microsoft-com:vml" xmlns:wp14="http://schemas.microsoft.com/office/word/2010/wordprocessingDrawing" xmlns:wp="http://schemas.openxmlformats.org/drawingml/2006/wordprocessingDrawing" xmlns:w10="urn:schemas-microsoft-com:office:word" xmlns:w="http://schemas.openxmlformats.org/wordprocessingml/2006/main" xmlns:w14="http://schemas.microsoft.com/office/word/2010/wordml" xmlns:w15="http://schemas.microsoft.com/office/word/2012/wordml" xmlns:w16cex="http://schemas.microsoft.com/office/word/2018/wordml/cex" xmlns:w16cid="http://schemas.microsoft.com/office/word/2016/wordml/cid" xmlns:w16="http://schemas.microsoft.com/office/word/2018/wordml" xmlns:w16du="http://schemas.microsoft.com/office/word/2023/wordml/word16du" xmlns:w16sdtdh="http://schemas.microsoft.com/office/word/2020/wordml/sdtdatahash" xmlns:w16se="http://schemas.microsoft.com/office/word/2015/wordml/symex" xmlns:wpg="http://schemas.microsoft.com/office/word/2010/wordprocessingGroup" xmlns:wpi="http://schemas.microsoft.com/office/word/2010/wordprocessingInk" xmlns:wne="http://schemas.microsoft.com/office/word/2006/wordml" xmlns:wps="http://schemas.microsoft.com/office/word/2010/wordprocessingShape" mc:Ignorable="w14 w15 w16se w16cid w16 w16cex w16sdtdh w16du wp14">
+  <w:endnote w:type="separator" w:id="-1">
     <w:p>
       <w:pPr>
         <w:spacing w:line="240" w:lineRule="auto"/>
@@ -356,7 +312,7 @@
       </w:r>
     </w:p>
   </w:endnote>
-  <w:endnote w:type="continuationSeparator" w:id="1">
+  <w:endnote w:type="continuationSeparator" w:id="0">
     <w:p>
       <w:pPr>
         <w:spacing w:line="240" w:lineRule="auto"/>
@@ -370,7 +326,7 @@
 </file>
 
 <file path=word/footer1.xml><?xml version="1.0" encoding="utf-8"?>
-<w:ftr xmlns:wpc="http://schemas.microsoft.com/office/word/2010/wordprocessingCanvas" xmlns:mc="http://schemas.openxmlformats.org/markup-compatibility/2006" xmlns:o="urn:schemas-microsoft-com:office:office" xmlns:r="http://schemas.openxmlformats.org/officeDocument/2006/relationships" xmlns:m="http://schemas.openxmlformats.org/officeDocument/2006/math" xmlns:v="urn:schemas-microsoft-com:vml" xmlns:wp14="http://schemas.microsoft.com/office/word/2010/wordprocessingDrawing" xmlns:wp="http://schemas.openxmlformats.org/drawingml/2006/wordprocessingDrawing" xmlns:w10="urn:schemas-microsoft-com:office:word" xmlns:w="http://schemas.openxmlformats.org/wordprocessingml/2006/main" xmlns:w14="http://schemas.microsoft.com/office/word/2010/wordml" xmlns:w15="http://schemas.microsoft.com/office/word/2012/wordml" xmlns:wpg="http://schemas.microsoft.com/office/word/2010/wordprocessingGroup" xmlns:wpi="http://schemas.microsoft.com/office/word/2010/wordprocessingInk" xmlns:wne="http://schemas.microsoft.com/office/word/2006/wordml" xmlns:wps="http://schemas.microsoft.com/office/word/2010/wordprocessingShape" xmlns:wpsCustomData="http://www.wps.cn/officeDocument/2013/wpsCustomData" mc:Ignorable="w14 w15 wp14">
+<w:ftr xmlns:wpc="http://schemas.microsoft.com/office/word/2010/wordprocessingCanvas" xmlns:cx="http://schemas.microsoft.com/office/drawing/2014/chartex" xmlns:cx1="http://schemas.microsoft.com/office/drawing/2015/9/8/chartex" xmlns:cx2="http://schemas.microsoft.com/office/drawing/2015/10/21/chartex" xmlns:cx3="http://schemas.microsoft.com/office/drawing/2016/5/9/chartex" xmlns:cx4="http://schemas.microsoft.com/office/drawing/2016/5/10/chartex" xmlns:cx5="http://schemas.microsoft.com/office/drawing/2016/5/11/chartex" xmlns:cx6="http://schemas.microsoft.com/office/drawing/2016/5/12/chartex" xmlns:cx7="http://schemas.microsoft.com/office/drawing/2016/5/13/chartex" xmlns:cx8="http://schemas.microsoft.com/office/drawing/2016/5/14/chartex" xmlns:mc="http://schemas.openxmlformats.org/markup-compatibility/2006" xmlns:aink="http://schemas.microsoft.com/office/drawing/2016/ink" xmlns:am3d="http://schemas.microsoft.com/office/drawing/2017/model3d" xmlns:o="urn:schemas-microsoft-com:office:office" xmlns:oel="http://schemas.microsoft.com/office/2019/extlst" xmlns:r="http://schemas.openxmlformats.org/officeDocument/2006/relationships" xmlns:m="http://schemas.openxmlformats.org/officeDocument/2006/math" xmlns:v="urn:schemas-microsoft-com:vml" xmlns:wp14="http://schemas.microsoft.com/office/word/2010/wordprocessingDrawing" xmlns:wp="http://schemas.openxmlformats.org/drawingml/2006/wordprocessingDrawing" xmlns:w10="urn:schemas-microsoft-com:office:word" xmlns:w="http://schemas.openxmlformats.org/wordprocessingml/2006/main" xmlns:w14="http://schemas.microsoft.com/office/word/2010/wordml" xmlns:w15="http://schemas.microsoft.com/office/word/2012/wordml" xmlns:w16cex="http://schemas.microsoft.com/office/word/2018/wordml/cex" xmlns:w16cid="http://schemas.microsoft.com/office/word/2016/wordml/cid" xmlns:w16="http://schemas.microsoft.com/office/word/2018/wordml" xmlns:w16du="http://schemas.microsoft.com/office/word/2023/wordml/word16du" xmlns:w16sdtdh="http://schemas.microsoft.com/office/word/2020/wordml/sdtdatahash" xmlns:w16se="http://schemas.microsoft.com/office/word/2015/wordml/symex" xmlns:wpg="http://schemas.microsoft.com/office/word/2010/wordprocessingGroup" xmlns:wpi="http://schemas.microsoft.com/office/word/2010/wordprocessingInk" xmlns:wne="http://schemas.microsoft.com/office/word/2006/wordml" xmlns:wps="http://schemas.microsoft.com/office/word/2010/wordprocessingShape" mc:Ignorable="w14 w15 w16se w16cid w16 w16cex w16sdtdh w16du wp14">
   <w:sdt>
     <w:sdtPr>
       <w:id w:val="410965248"/>
@@ -381,14 +337,14 @@
     <w:sdtContent>
       <w:p>
         <w:pPr>
-          <w:pStyle w:val="8"/>
+          <w:pStyle w:val="af"/>
           <w:jc w:val="center"/>
         </w:pPr>
         <w:r>
           <w:fldChar w:fldCharType="begin"/>
         </w:r>
         <w:r>
-          <w:instrText xml:space="preserve">PAGE   \* MERGEFORMAT</w:instrText>
+          <w:instrText>PAGE   \* MERGEFORMAT</w:instrText>
         </w:r>
         <w:r>
           <w:fldChar w:fldCharType="separate"/>
@@ -407,21 +363,21 @@
 </file>
 
 <file path=word/footnotes.xml><?xml version="1.0" encoding="utf-8"?>
-<w:footnotes xmlns:wpc="http://schemas.microsoft.com/office/word/2010/wordprocessingCanvas" xmlns:mc="http://schemas.openxmlformats.org/markup-compatibility/2006" xmlns:o="urn:schemas-microsoft-com:office:office" xmlns:r="http://schemas.openxmlformats.org/officeDocument/2006/relationships" xmlns:m="http://schemas.openxmlformats.org/officeDocument/2006/math" xmlns:v="urn:schemas-microsoft-com:vml" xmlns:wp14="http://schemas.microsoft.com/office/word/2010/wordprocessingDrawing" xmlns:wp="http://schemas.openxmlformats.org/drawingml/2006/wordprocessingDrawing" xmlns:w="http://schemas.openxmlformats.org/wordprocessingml/2006/main" xmlns:w14="http://schemas.microsoft.com/office/word/2010/wordml" xmlns:w15="http://schemas.microsoft.com/office/word/2012/wordml" xmlns:w10="urn:schemas-microsoft-com:office:word" xmlns:wpg="http://schemas.microsoft.com/office/word/2010/wordprocessingGroup" xmlns:wpi="http://schemas.microsoft.com/office/word/2010/wordprocessingInk" xmlns:wne="http://schemas.microsoft.com/office/word/2006/wordml" xmlns:wps="http://schemas.microsoft.com/office/word/2010/wordprocessingShape" xmlns:wpsCustomData="http://www.wps.cn/officeDocument/2013/wpsCustomData" mc:Ignorable="w14 w15 wp14">
-  <w:footnote w:type="separator" w:id="0">
+<w:footnotes xmlns:wpc="http://schemas.microsoft.com/office/word/2010/wordprocessingCanvas" xmlns:cx="http://schemas.microsoft.com/office/drawing/2014/chartex" xmlns:cx1="http://schemas.microsoft.com/office/drawing/2015/9/8/chartex" xmlns:cx2="http://schemas.microsoft.com/office/drawing/2015/10/21/chartex" xmlns:cx3="http://schemas.microsoft.com/office/drawing/2016/5/9/chartex" xmlns:cx4="http://schemas.microsoft.com/office/drawing/2016/5/10/chartex" xmlns:cx5="http://schemas.microsoft.com/office/drawing/2016/5/11/chartex" xmlns:cx6="http://schemas.microsoft.com/office/drawing/2016/5/12/chartex" xmlns:cx7="http://schemas.microsoft.com/office/drawing/2016/5/13/chartex" xmlns:cx8="http://schemas.microsoft.com/office/drawing/2016/5/14/chartex" xmlns:mc="http://schemas.openxmlformats.org/markup-compatibility/2006" xmlns:aink="http://schemas.microsoft.com/office/drawing/2016/ink" xmlns:am3d="http://schemas.microsoft.com/office/drawing/2017/model3d" xmlns:o="urn:schemas-microsoft-com:office:office" xmlns:oel="http://schemas.microsoft.com/office/2019/extlst" xmlns:r="http://schemas.openxmlformats.org/officeDocument/2006/relationships" xmlns:m="http://schemas.openxmlformats.org/officeDocument/2006/math" xmlns:v="urn:schemas-microsoft-com:vml" xmlns:wp14="http://schemas.microsoft.com/office/word/2010/wordprocessingDrawing" xmlns:wp="http://schemas.openxmlformats.org/drawingml/2006/wordprocessingDrawing" xmlns:w10="urn:schemas-microsoft-com:office:word" xmlns:w="http://schemas.openxmlformats.org/wordprocessingml/2006/main" xmlns:w14="http://schemas.microsoft.com/office/word/2010/wordml" xmlns:w15="http://schemas.microsoft.com/office/word/2012/wordml" xmlns:w16cex="http://schemas.microsoft.com/office/word/2018/wordml/cex" xmlns:w16cid="http://schemas.microsoft.com/office/word/2016/wordml/cid" xmlns:w16="http://schemas.microsoft.com/office/word/2018/wordml" xmlns:w16du="http://schemas.microsoft.com/office/word/2023/wordml/word16du" xmlns:w16sdtdh="http://schemas.microsoft.com/office/word/2020/wordml/sdtdatahash" xmlns:w16se="http://schemas.microsoft.com/office/word/2015/wordml/symex" xmlns:wpg="http://schemas.microsoft.com/office/word/2010/wordprocessingGroup" xmlns:wpi="http://schemas.microsoft.com/office/word/2010/wordprocessingInk" xmlns:wne="http://schemas.microsoft.com/office/word/2006/wordml" xmlns:wps="http://schemas.microsoft.com/office/word/2010/wordprocessingShape" mc:Ignorable="w14 w15 w16se w16cid w16 w16cex w16sdtdh w16du wp14">
+  <w:footnote w:type="separator" w:id="-1">
     <w:p>
       <w:pPr>
-        <w:spacing w:before="0" w:after="0" w:line="259" w:lineRule="auto"/>
+        <w:spacing w:after="0"/>
       </w:pPr>
       <w:r>
         <w:separator/>
       </w:r>
     </w:p>
   </w:footnote>
-  <w:footnote w:type="continuationSeparator" w:id="1">
+  <w:footnote w:type="continuationSeparator" w:id="0">
     <w:p>
       <w:pPr>
-        <w:spacing w:before="0" w:after="0" w:line="259" w:lineRule="auto"/>
+        <w:spacing w:after="0"/>
       </w:pPr>
       <w:r>
         <w:continuationSeparator/>
@@ -432,12 +388,12 @@
 </file>
 
 <file path=word/numbering.xml><?xml version="1.0" encoding="utf-8"?>
-<w:numbering xmlns:wpc="http://schemas.microsoft.com/office/word/2010/wordprocessingCanvas" xmlns:mc="http://schemas.openxmlformats.org/markup-compatibility/2006" xmlns:o="urn:schemas-microsoft-com:office:office" xmlns:r="http://schemas.openxmlformats.org/officeDocument/2006/relationships" xmlns:m="http://schemas.openxmlformats.org/officeDocument/2006/math" xmlns:v="urn:schemas-microsoft-com:vml" xmlns:wp14="http://schemas.microsoft.com/office/word/2010/wordprocessingDrawing" xmlns:wp="http://schemas.openxmlformats.org/drawingml/2006/wordprocessingDrawing" xmlns:w10="urn:schemas-microsoft-com:office:word" xmlns:w="http://schemas.openxmlformats.org/wordprocessingml/2006/main" xmlns:w14="http://schemas.microsoft.com/office/word/2010/wordml" xmlns:wpg="http://schemas.microsoft.com/office/word/2010/wordprocessingGroup" xmlns:wpi="http://schemas.microsoft.com/office/word/2010/wordprocessingInk" xmlns:wne="http://schemas.microsoft.com/office/word/2006/wordml" xmlns:wps="http://schemas.microsoft.com/office/word/2010/wordprocessingShape" xmlns:wpsCustomData="http://www.wps.cn/officeDocument/2013/wpsCustomData" mc:Ignorable="w14 wp14">
-  <w:abstractNum w:abstractNumId="0">
+<w:numbering xmlns:wpc="http://schemas.microsoft.com/office/word/2010/wordprocessingCanvas" xmlns:cx="http://schemas.microsoft.com/office/drawing/2014/chartex" xmlns:cx1="http://schemas.microsoft.com/office/drawing/2015/9/8/chartex" xmlns:cx2="http://schemas.microsoft.com/office/drawing/2015/10/21/chartex" xmlns:cx3="http://schemas.microsoft.com/office/drawing/2016/5/9/chartex" xmlns:cx4="http://schemas.microsoft.com/office/drawing/2016/5/10/chartex" xmlns:cx5="http://schemas.microsoft.com/office/drawing/2016/5/11/chartex" xmlns:cx6="http://schemas.microsoft.com/office/drawing/2016/5/12/chartex" xmlns:cx7="http://schemas.microsoft.com/office/drawing/2016/5/13/chartex" xmlns:cx8="http://schemas.microsoft.com/office/drawing/2016/5/14/chartex" xmlns:mc="http://schemas.openxmlformats.org/markup-compatibility/2006" xmlns:aink="http://schemas.microsoft.com/office/drawing/2016/ink" xmlns:am3d="http://schemas.microsoft.com/office/drawing/2017/model3d" xmlns:o="urn:schemas-microsoft-com:office:office" xmlns:oel="http://schemas.microsoft.com/office/2019/extlst" xmlns:r="http://schemas.openxmlformats.org/officeDocument/2006/relationships" xmlns:m="http://schemas.openxmlformats.org/officeDocument/2006/math" xmlns:v="urn:schemas-microsoft-com:vml" xmlns:wp14="http://schemas.microsoft.com/office/word/2010/wordprocessingDrawing" xmlns:wp="http://schemas.openxmlformats.org/drawingml/2006/wordprocessingDrawing" xmlns:w10="urn:schemas-microsoft-com:office:word" xmlns:w="http://schemas.openxmlformats.org/wordprocessingml/2006/main" xmlns:w14="http://schemas.microsoft.com/office/word/2010/wordml" xmlns:w15="http://schemas.microsoft.com/office/word/2012/wordml" xmlns:w16cex="http://schemas.microsoft.com/office/word/2018/wordml/cex" xmlns:w16cid="http://schemas.microsoft.com/office/word/2016/wordml/cid" xmlns:w16="http://schemas.microsoft.com/office/word/2018/wordml" xmlns:w16du="http://schemas.microsoft.com/office/word/2023/wordml/word16du" xmlns:w16sdtdh="http://schemas.microsoft.com/office/word/2020/wordml/sdtdatahash" xmlns:w16se="http://schemas.microsoft.com/office/word/2015/wordml/symex" xmlns:wpg="http://schemas.microsoft.com/office/word/2010/wordprocessingGroup" xmlns:wpi="http://schemas.microsoft.com/office/word/2010/wordprocessingInk" xmlns:wne="http://schemas.microsoft.com/office/word/2006/wordml" xmlns:wps="http://schemas.microsoft.com/office/word/2010/wordprocessingShape" mc:Ignorable="w14 w15 w16se w16cid w16 w16cex w16sdtdh w16du wp14">
+  <w:abstractNum w:abstractNumId="0" w15:restartNumberingAfterBreak="0">
     <w:nsid w:val="16481029"/>
     <w:multiLevelType w:val="multilevel"/>
     <w:tmpl w:val="16481029"/>
-    <w:lvl w:ilvl="0" w:tentative="0">
+    <w:lvl w:ilvl="0">
       <w:start w:val="1"/>
       <w:numFmt w:val="decimal"/>
       <w:lvlText w:val="%1."/>
@@ -446,7 +402,7 @@
         <w:ind w:left="1429" w:hanging="360"/>
       </w:pPr>
     </w:lvl>
-    <w:lvl w:ilvl="1" w:tentative="0">
+    <w:lvl w:ilvl="1">
       <w:start w:val="1"/>
       <w:numFmt w:val="lowerLetter"/>
       <w:lvlText w:val="%2."/>
@@ -455,7 +411,7 @@
         <w:ind w:left="2149" w:hanging="360"/>
       </w:pPr>
     </w:lvl>
-    <w:lvl w:ilvl="2" w:tentative="0">
+    <w:lvl w:ilvl="2">
       <w:start w:val="1"/>
       <w:numFmt w:val="lowerRoman"/>
       <w:lvlText w:val="%3."/>
@@ -464,7 +420,7 @@
         <w:ind w:left="2869" w:hanging="180"/>
       </w:pPr>
     </w:lvl>
-    <w:lvl w:ilvl="3" w:tentative="0">
+    <w:lvl w:ilvl="3">
       <w:start w:val="1"/>
       <w:numFmt w:val="decimal"/>
       <w:lvlText w:val="%4."/>
@@ -473,7 +429,7 @@
         <w:ind w:left="3589" w:hanging="360"/>
       </w:pPr>
     </w:lvl>
-    <w:lvl w:ilvl="4" w:tentative="0">
+    <w:lvl w:ilvl="4">
       <w:start w:val="1"/>
       <w:numFmt w:val="lowerLetter"/>
       <w:lvlText w:val="%5."/>
@@ -482,7 +438,7 @@
         <w:ind w:left="4309" w:hanging="360"/>
       </w:pPr>
     </w:lvl>
-    <w:lvl w:ilvl="5" w:tentative="0">
+    <w:lvl w:ilvl="5">
       <w:start w:val="1"/>
       <w:numFmt w:val="lowerRoman"/>
       <w:lvlText w:val="%6."/>
@@ -491,7 +447,7 @@
         <w:ind w:left="5029" w:hanging="180"/>
       </w:pPr>
     </w:lvl>
-    <w:lvl w:ilvl="6" w:tentative="0">
+    <w:lvl w:ilvl="6">
       <w:start w:val="1"/>
       <w:numFmt w:val="decimal"/>
       <w:lvlText w:val="%7."/>
@@ -500,7 +456,7 @@
         <w:ind w:left="5749" w:hanging="360"/>
       </w:pPr>
     </w:lvl>
-    <w:lvl w:ilvl="7" w:tentative="0">
+    <w:lvl w:ilvl="7">
       <w:start w:val="1"/>
       <w:numFmt w:val="lowerLetter"/>
       <w:lvlText w:val="%8."/>
@@ -509,7 +465,7 @@
         <w:ind w:left="6469" w:hanging="360"/>
       </w:pPr>
     </w:lvl>
-    <w:lvl w:ilvl="8" w:tentative="0">
+    <w:lvl w:ilvl="8">
       <w:start w:val="1"/>
       <w:numFmt w:val="lowerRoman"/>
       <w:lvlText w:val="%9."/>
@@ -519,25 +475,25 @@
       </w:pPr>
     </w:lvl>
   </w:abstractNum>
-  <w:abstractNum w:abstractNumId="1">
+  <w:abstractNum w:abstractNumId="1" w15:restartNumberingAfterBreak="0">
     <w:nsid w:val="29CF231F"/>
     <w:multiLevelType w:val="multilevel"/>
     <w:tmpl w:val="29CF231F"/>
-    <w:lvl w:ilvl="0" w:tentative="0">
+    <w:lvl w:ilvl="0">
       <w:start w:val="1"/>
       <w:numFmt w:val="decimal"/>
-      <w:pStyle w:val="20"/>
+      <w:pStyle w:val="a"/>
       <w:lvlText w:val="Рисунок %1 -"/>
       <w:lvlJc w:val="left"/>
       <w:pPr>
         <w:ind w:left="720" w:hanging="360"/>
       </w:pPr>
       <w:rPr>
-        <w:rFonts w:hint="default" w:ascii="Times New Roman" w:hAnsi="Times New Roman"/>
+        <w:rFonts w:ascii="Times New Roman" w:hAnsi="Times New Roman" w:hint="default"/>
         <w:sz w:val="28"/>
       </w:rPr>
     </w:lvl>
-    <w:lvl w:ilvl="1" w:tentative="0">
+    <w:lvl w:ilvl="1">
       <w:start w:val="1"/>
       <w:numFmt w:val="lowerLetter"/>
       <w:lvlText w:val="%2."/>
@@ -546,7 +502,7 @@
         <w:ind w:left="1440" w:hanging="360"/>
       </w:pPr>
     </w:lvl>
-    <w:lvl w:ilvl="2" w:tentative="0">
+    <w:lvl w:ilvl="2">
       <w:start w:val="1"/>
       <w:numFmt w:val="lowerRoman"/>
       <w:lvlText w:val="%3."/>
@@ -555,7 +511,7 @@
         <w:ind w:left="2160" w:hanging="180"/>
       </w:pPr>
     </w:lvl>
-    <w:lvl w:ilvl="3" w:tentative="0">
+    <w:lvl w:ilvl="3">
       <w:start w:val="1"/>
       <w:numFmt w:val="decimal"/>
       <w:lvlText w:val="%4."/>
@@ -564,7 +520,7 @@
         <w:ind w:left="2880" w:hanging="360"/>
       </w:pPr>
     </w:lvl>
-    <w:lvl w:ilvl="4" w:tentative="0">
+    <w:lvl w:ilvl="4">
       <w:start w:val="1"/>
       <w:numFmt w:val="lowerLetter"/>
       <w:lvlText w:val="%5."/>
@@ -573,7 +529,7 @@
         <w:ind w:left="3600" w:hanging="360"/>
       </w:pPr>
     </w:lvl>
-    <w:lvl w:ilvl="5" w:tentative="0">
+    <w:lvl w:ilvl="5">
       <w:start w:val="1"/>
       <w:numFmt w:val="lowerRoman"/>
       <w:lvlText w:val="%6."/>
@@ -582,7 +538,7 @@
         <w:ind w:left="4320" w:hanging="180"/>
       </w:pPr>
     </w:lvl>
-    <w:lvl w:ilvl="6" w:tentative="0">
+    <w:lvl w:ilvl="6">
       <w:start w:val="1"/>
       <w:numFmt w:val="decimal"/>
       <w:lvlText w:val="%7."/>
@@ -591,7 +547,7 @@
         <w:ind w:left="5040" w:hanging="360"/>
       </w:pPr>
     </w:lvl>
-    <w:lvl w:ilvl="7" w:tentative="0">
+    <w:lvl w:ilvl="7">
       <w:start w:val="1"/>
       <w:numFmt w:val="lowerLetter"/>
       <w:lvlText w:val="%8."/>
@@ -600,7 +556,7 @@
         <w:ind w:left="5760" w:hanging="360"/>
       </w:pPr>
     </w:lvl>
-    <w:lvl w:ilvl="8" w:tentative="0">
+    <w:lvl w:ilvl="8">
       <w:start w:val="1"/>
       <w:numFmt w:val="lowerRoman"/>
       <w:lvlText w:val="%9."/>
@@ -610,24 +566,24 @@
       </w:pPr>
     </w:lvl>
   </w:abstractNum>
-  <w:abstractNum w:abstractNumId="2">
+  <w:abstractNum w:abstractNumId="2" w15:restartNumberingAfterBreak="0">
     <w:nsid w:val="30C6532E"/>
     <w:multiLevelType w:val="multilevel"/>
     <w:tmpl w:val="30C6532E"/>
-    <w:lvl w:ilvl="0" w:tentative="0">
+    <w:lvl w:ilvl="0">
       <w:start w:val="1"/>
       <w:numFmt w:val="bullet"/>
-      <w:pStyle w:val="18"/>
+      <w:pStyle w:val="a0"/>
       <w:lvlText w:val=""/>
       <w:lvlJc w:val="left"/>
       <w:pPr>
         <w:ind w:left="1429" w:hanging="360"/>
       </w:pPr>
       <w:rPr>
-        <w:rFonts w:hint="default" w:ascii="Symbol" w:hAnsi="Symbol"/>
-      </w:rPr>
-    </w:lvl>
-    <w:lvl w:ilvl="1" w:tentative="0">
+        <w:rFonts w:ascii="Symbol" w:hAnsi="Symbol" w:hint="default"/>
+      </w:rPr>
+    </w:lvl>
+    <w:lvl w:ilvl="1">
       <w:start w:val="1"/>
       <w:numFmt w:val="bullet"/>
       <w:lvlText w:val="o"/>
@@ -636,10 +592,10 @@
         <w:ind w:left="2149" w:hanging="360"/>
       </w:pPr>
       <w:rPr>
-        <w:rFonts w:hint="default" w:ascii="Courier New" w:hAnsi="Courier New" w:cs="Courier New"/>
-      </w:rPr>
-    </w:lvl>
-    <w:lvl w:ilvl="2" w:tentative="0">
+        <w:rFonts w:ascii="Courier New" w:hAnsi="Courier New" w:cs="Courier New" w:hint="default"/>
+      </w:rPr>
+    </w:lvl>
+    <w:lvl w:ilvl="2">
       <w:start w:val="1"/>
       <w:numFmt w:val="bullet"/>
       <w:lvlText w:val=""/>
@@ -648,10 +604,10 @@
         <w:ind w:left="2869" w:hanging="360"/>
       </w:pPr>
       <w:rPr>
-        <w:rFonts w:hint="default" w:ascii="Wingdings" w:hAnsi="Wingdings"/>
-      </w:rPr>
-    </w:lvl>
-    <w:lvl w:ilvl="3" w:tentative="0">
+        <w:rFonts w:ascii="Wingdings" w:hAnsi="Wingdings" w:hint="default"/>
+      </w:rPr>
+    </w:lvl>
+    <w:lvl w:ilvl="3">
       <w:start w:val="1"/>
       <w:numFmt w:val="bullet"/>
       <w:lvlText w:val=""/>
@@ -660,10 +616,10 @@
         <w:ind w:left="3589" w:hanging="360"/>
       </w:pPr>
       <w:rPr>
-        <w:rFonts w:hint="default" w:ascii="Symbol" w:hAnsi="Symbol"/>
-      </w:rPr>
-    </w:lvl>
-    <w:lvl w:ilvl="4" w:tentative="0">
+        <w:rFonts w:ascii="Symbol" w:hAnsi="Symbol" w:hint="default"/>
+      </w:rPr>
+    </w:lvl>
+    <w:lvl w:ilvl="4">
       <w:start w:val="1"/>
       <w:numFmt w:val="bullet"/>
       <w:lvlText w:val="o"/>
@@ -672,10 +628,10 @@
         <w:ind w:left="4309" w:hanging="360"/>
       </w:pPr>
       <w:rPr>
-        <w:rFonts w:hint="default" w:ascii="Courier New" w:hAnsi="Courier New" w:cs="Courier New"/>
-      </w:rPr>
-    </w:lvl>
-    <w:lvl w:ilvl="5" w:tentative="0">
+        <w:rFonts w:ascii="Courier New" w:hAnsi="Courier New" w:cs="Courier New" w:hint="default"/>
+      </w:rPr>
+    </w:lvl>
+    <w:lvl w:ilvl="5">
       <w:start w:val="1"/>
       <w:numFmt w:val="bullet"/>
       <w:lvlText w:val=""/>
@@ -684,10 +640,10 @@
         <w:ind w:left="5029" w:hanging="360"/>
       </w:pPr>
       <w:rPr>
-        <w:rFonts w:hint="default" w:ascii="Wingdings" w:hAnsi="Wingdings"/>
-      </w:rPr>
-    </w:lvl>
-    <w:lvl w:ilvl="6" w:tentative="0">
+        <w:rFonts w:ascii="Wingdings" w:hAnsi="Wingdings" w:hint="default"/>
+      </w:rPr>
+    </w:lvl>
+    <w:lvl w:ilvl="6">
       <w:start w:val="1"/>
       <w:numFmt w:val="bullet"/>
       <w:lvlText w:val=""/>
@@ -696,10 +652,10 @@
         <w:ind w:left="5749" w:hanging="360"/>
       </w:pPr>
       <w:rPr>
-        <w:rFonts w:hint="default" w:ascii="Symbol" w:hAnsi="Symbol"/>
-      </w:rPr>
-    </w:lvl>
-    <w:lvl w:ilvl="7" w:tentative="0">
+        <w:rFonts w:ascii="Symbol" w:hAnsi="Symbol" w:hint="default"/>
+      </w:rPr>
+    </w:lvl>
+    <w:lvl w:ilvl="7">
       <w:start w:val="1"/>
       <w:numFmt w:val="bullet"/>
       <w:lvlText w:val="o"/>
@@ -708,10 +664,10 @@
         <w:ind w:left="6469" w:hanging="360"/>
       </w:pPr>
       <w:rPr>
-        <w:rFonts w:hint="default" w:ascii="Courier New" w:hAnsi="Courier New" w:cs="Courier New"/>
-      </w:rPr>
-    </w:lvl>
-    <w:lvl w:ilvl="8" w:tentative="0">
+        <w:rFonts w:ascii="Courier New" w:hAnsi="Courier New" w:cs="Courier New" w:hint="default"/>
+      </w:rPr>
+    </w:lvl>
+    <w:lvl w:ilvl="8">
       <w:start w:val="1"/>
       <w:numFmt w:val="bullet"/>
       <w:lvlText w:val=""/>
@@ -720,29 +676,29 @@
         <w:ind w:left="7189" w:hanging="360"/>
       </w:pPr>
       <w:rPr>
-        <w:rFonts w:hint="default" w:ascii="Wingdings" w:hAnsi="Wingdings"/>
+        <w:rFonts w:ascii="Wingdings" w:hAnsi="Wingdings" w:hint="default"/>
       </w:rPr>
     </w:lvl>
   </w:abstractNum>
-  <w:abstractNum w:abstractNumId="3">
+  <w:abstractNum w:abstractNumId="3" w15:restartNumberingAfterBreak="0">
     <w:nsid w:val="339E77B4"/>
     <w:multiLevelType w:val="multilevel"/>
     <w:tmpl w:val="339E77B4"/>
-    <w:lvl w:ilvl="0" w:tentative="0">
+    <w:lvl w:ilvl="0">
       <w:start w:val="1"/>
       <w:numFmt w:val="decimal"/>
-      <w:pStyle w:val="21"/>
+      <w:pStyle w:val="a1"/>
       <w:lvlText w:val="Таблица %1 -"/>
       <w:lvlJc w:val="left"/>
       <w:pPr>
         <w:ind w:left="720" w:hanging="360"/>
       </w:pPr>
       <w:rPr>
-        <w:rFonts w:hint="default" w:ascii="Times New Roman" w:hAnsi="Times New Roman"/>
+        <w:rFonts w:ascii="Times New Roman" w:hAnsi="Times New Roman" w:hint="default"/>
         <w:sz w:val="28"/>
       </w:rPr>
     </w:lvl>
-    <w:lvl w:ilvl="1" w:tentative="0">
+    <w:lvl w:ilvl="1">
       <w:start w:val="1"/>
       <w:numFmt w:val="lowerLetter"/>
       <w:lvlText w:val="%2."/>
@@ -751,7 +707,7 @@
         <w:ind w:left="1440" w:hanging="360"/>
       </w:pPr>
     </w:lvl>
-    <w:lvl w:ilvl="2" w:tentative="0">
+    <w:lvl w:ilvl="2">
       <w:start w:val="1"/>
       <w:numFmt w:val="lowerRoman"/>
       <w:lvlText w:val="%3."/>
@@ -760,7 +716,7 @@
         <w:ind w:left="2160" w:hanging="180"/>
       </w:pPr>
     </w:lvl>
-    <w:lvl w:ilvl="3" w:tentative="0">
+    <w:lvl w:ilvl="3">
       <w:start w:val="1"/>
       <w:numFmt w:val="decimal"/>
       <w:lvlText w:val="%4."/>
@@ -769,7 +725,7 @@
         <w:ind w:left="2880" w:hanging="360"/>
       </w:pPr>
     </w:lvl>
-    <w:lvl w:ilvl="4" w:tentative="0">
+    <w:lvl w:ilvl="4">
       <w:start w:val="1"/>
       <w:numFmt w:val="lowerLetter"/>
       <w:lvlText w:val="%5."/>
@@ -778,7 +734,7 @@
         <w:ind w:left="3600" w:hanging="360"/>
       </w:pPr>
     </w:lvl>
-    <w:lvl w:ilvl="5" w:tentative="0">
+    <w:lvl w:ilvl="5">
       <w:start w:val="1"/>
       <w:numFmt w:val="lowerRoman"/>
       <w:lvlText w:val="%6."/>
@@ -787,7 +743,7 @@
         <w:ind w:left="4320" w:hanging="180"/>
       </w:pPr>
     </w:lvl>
-    <w:lvl w:ilvl="6" w:tentative="0">
+    <w:lvl w:ilvl="6">
       <w:start w:val="1"/>
       <w:numFmt w:val="decimal"/>
       <w:lvlText w:val="%7."/>
@@ -796,7 +752,7 @@
         <w:ind w:left="5040" w:hanging="360"/>
       </w:pPr>
     </w:lvl>
-    <w:lvl w:ilvl="7" w:tentative="0">
+    <w:lvl w:ilvl="7">
       <w:start w:val="1"/>
       <w:numFmt w:val="lowerLetter"/>
       <w:lvlText w:val="%8."/>
@@ -805,7 +761,7 @@
         <w:ind w:left="5760" w:hanging="360"/>
       </w:pPr>
     </w:lvl>
-    <w:lvl w:ilvl="8" w:tentative="0">
+    <w:lvl w:ilvl="8">
       <w:start w:val="1"/>
       <w:numFmt w:val="lowerRoman"/>
       <w:lvlText w:val="%9."/>
@@ -815,25 +771,25 @@
       </w:pPr>
     </w:lvl>
   </w:abstractNum>
-  <w:abstractNum w:abstractNumId="4">
+  <w:abstractNum w:abstractNumId="4" w15:restartNumberingAfterBreak="0">
     <w:nsid w:val="4940730E"/>
     <w:multiLevelType w:val="multilevel"/>
     <w:tmpl w:val="4940730E"/>
-    <w:lvl w:ilvl="0" w:tentative="0">
+    <w:lvl w:ilvl="0">
       <w:start w:val="1"/>
       <w:numFmt w:val="russianLower"/>
-      <w:pStyle w:val="19"/>
+      <w:pStyle w:val="a2"/>
       <w:lvlText w:val="%1)"/>
       <w:lvlJc w:val="left"/>
       <w:pPr>
         <w:ind w:left="720" w:hanging="360"/>
       </w:pPr>
       <w:rPr>
-        <w:rFonts w:hint="default" w:ascii="Times New Roman" w:hAnsi="Times New Roman"/>
+        <w:rFonts w:ascii="Times New Roman" w:hAnsi="Times New Roman" w:hint="default"/>
         <w:sz w:val="28"/>
       </w:rPr>
     </w:lvl>
-    <w:lvl w:ilvl="1" w:tentative="0">
+    <w:lvl w:ilvl="1">
       <w:start w:val="1"/>
       <w:numFmt w:val="decimal"/>
       <w:lvlText w:val="%2)"/>
@@ -842,11 +798,11 @@
         <w:ind w:left="1440" w:hanging="360"/>
       </w:pPr>
       <w:rPr>
-        <w:rFonts w:hint="default" w:ascii="Times New Roman" w:hAnsi="Times New Roman"/>
+        <w:rFonts w:ascii="Times New Roman" w:hAnsi="Times New Roman" w:hint="default"/>
         <w:sz w:val="28"/>
       </w:rPr>
     </w:lvl>
-    <w:lvl w:ilvl="2" w:tentative="0">
+    <w:lvl w:ilvl="2">
       <w:start w:val="1"/>
       <w:numFmt w:val="lowerRoman"/>
       <w:lvlText w:val="%3."/>
@@ -855,7 +811,7 @@
         <w:ind w:left="2160" w:hanging="180"/>
       </w:pPr>
     </w:lvl>
-    <w:lvl w:ilvl="3" w:tentative="0">
+    <w:lvl w:ilvl="3">
       <w:start w:val="1"/>
       <w:numFmt w:val="decimal"/>
       <w:lvlText w:val="%4."/>
@@ -864,7 +820,7 @@
         <w:ind w:left="2880" w:hanging="360"/>
       </w:pPr>
     </w:lvl>
-    <w:lvl w:ilvl="4" w:tentative="0">
+    <w:lvl w:ilvl="4">
       <w:start w:val="1"/>
       <w:numFmt w:val="lowerLetter"/>
       <w:lvlText w:val="%5."/>
@@ -873,7 +829,7 @@
         <w:ind w:left="3600" w:hanging="360"/>
       </w:pPr>
     </w:lvl>
-    <w:lvl w:ilvl="5" w:tentative="0">
+    <w:lvl w:ilvl="5">
       <w:start w:val="1"/>
       <w:numFmt w:val="lowerRoman"/>
       <w:lvlText w:val="%6."/>
@@ -882,7 +838,7 @@
         <w:ind w:left="4320" w:hanging="180"/>
       </w:pPr>
     </w:lvl>
-    <w:lvl w:ilvl="6" w:tentative="0">
+    <w:lvl w:ilvl="6">
       <w:start w:val="1"/>
       <w:numFmt w:val="decimal"/>
       <w:lvlText w:val="%7."/>
@@ -891,7 +847,7 @@
         <w:ind w:left="5040" w:hanging="360"/>
       </w:pPr>
     </w:lvl>
-    <w:lvl w:ilvl="7" w:tentative="0">
+    <w:lvl w:ilvl="7">
       <w:start w:val="1"/>
       <w:numFmt w:val="lowerLetter"/>
       <w:lvlText w:val="%8."/>
@@ -900,7 +856,7 @@
         <w:ind w:left="5760" w:hanging="360"/>
       </w:pPr>
     </w:lvl>
-    <w:lvl w:ilvl="8" w:tentative="0">
+    <w:lvl w:ilvl="8">
       <w:start w:val="1"/>
       <w:numFmt w:val="lowerRoman"/>
       <w:lvlText w:val="%9."/>
@@ -910,14 +866,14 @@
       </w:pPr>
     </w:lvl>
   </w:abstractNum>
-  <w:abstractNum w:abstractNumId="5">
+  <w:abstractNum w:abstractNumId="5" w15:restartNumberingAfterBreak="0">
     <w:nsid w:val="526068AA"/>
     <w:multiLevelType w:val="multilevel"/>
     <w:tmpl w:val="526068AA"/>
-    <w:lvl w:ilvl="0" w:tentative="0">
+    <w:lvl w:ilvl="0">
       <w:start w:val="1"/>
       <w:numFmt w:val="decimal"/>
-      <w:pStyle w:val="15"/>
+      <w:pStyle w:val="a3"/>
       <w:suff w:val="space"/>
       <w:lvlText w:val="%1"/>
       <w:lvlJc w:val="left"/>
@@ -925,16 +881,16 @@
         <w:ind w:left="709" w:firstLine="0"/>
       </w:pPr>
       <w:rPr>
-        <w:rFonts w:hint="default" w:ascii="Times New Roman" w:hAnsi="Times New Roman"/>
+        <w:rFonts w:ascii="Times New Roman" w:hAnsi="Times New Roman" w:hint="default"/>
         <w:b/>
         <w:i w:val="0"/>
         <w:sz w:val="28"/>
       </w:rPr>
     </w:lvl>
-    <w:lvl w:ilvl="1" w:tentative="0">
+    <w:lvl w:ilvl="1">
       <w:start w:val="1"/>
       <w:numFmt w:val="decimal"/>
-      <w:pStyle w:val="16"/>
+      <w:pStyle w:val="a4"/>
       <w:suff w:val="space"/>
       <w:lvlText w:val="%1.%2"/>
       <w:lvlJc w:val="left"/>
@@ -942,17 +898,17 @@
         <w:ind w:left="709" w:firstLine="0"/>
       </w:pPr>
       <w:rPr>
-        <w:rFonts w:hint="default" w:ascii="Times New Roman" w:hAnsi="Times New Roman"/>
+        <w:rFonts w:ascii="Times New Roman" w:hAnsi="Times New Roman" w:hint="default"/>
         <w:b/>
         <w:i w:val="0"/>
         <w:sz w:val="28"/>
       </w:rPr>
     </w:lvl>
-    <w:lvl w:ilvl="2" w:tentative="0">
+    <w:lvl w:ilvl="2">
       <w:start w:val="1"/>
       <w:numFmt w:val="decimal"/>
       <w:lvlRestart w:val="1"/>
-      <w:pStyle w:val="17"/>
+      <w:pStyle w:val="a5"/>
       <w:suff w:val="space"/>
       <w:lvlText w:val="%1.%2.%3"/>
       <w:lvlJc w:val="left"/>
@@ -960,13 +916,13 @@
         <w:ind w:left="709" w:firstLine="0"/>
       </w:pPr>
       <w:rPr>
-        <w:rFonts w:hint="default" w:ascii="Times New Roman" w:hAnsi="Times New Roman"/>
+        <w:rFonts w:ascii="Times New Roman" w:hAnsi="Times New Roman" w:hint="default"/>
         <w:b/>
         <w:i w:val="0"/>
         <w:sz w:val="28"/>
       </w:rPr>
     </w:lvl>
-    <w:lvl w:ilvl="3" w:tentative="0">
+    <w:lvl w:ilvl="3">
       <w:start w:val="1"/>
       <w:numFmt w:val="decimal"/>
       <w:lvlText w:val="(%4)"/>
@@ -978,7 +934,7 @@
         <w:rFonts w:hint="default"/>
       </w:rPr>
     </w:lvl>
-    <w:lvl w:ilvl="4" w:tentative="0">
+    <w:lvl w:ilvl="4">
       <w:start w:val="1"/>
       <w:numFmt w:val="lowerLetter"/>
       <w:lvlText w:val="(%5)"/>
@@ -990,7 +946,7 @@
         <w:rFonts w:hint="default"/>
       </w:rPr>
     </w:lvl>
-    <w:lvl w:ilvl="5" w:tentative="0">
+    <w:lvl w:ilvl="5">
       <w:start w:val="1"/>
       <w:numFmt w:val="lowerRoman"/>
       <w:lvlText w:val="(%6)"/>
@@ -1002,7 +958,7 @@
         <w:rFonts w:hint="default"/>
       </w:rPr>
     </w:lvl>
-    <w:lvl w:ilvl="6" w:tentative="0">
+    <w:lvl w:ilvl="6">
       <w:start w:val="1"/>
       <w:numFmt w:val="decimal"/>
       <w:lvlText w:val="%7."/>
@@ -1014,7 +970,7 @@
         <w:rFonts w:hint="default"/>
       </w:rPr>
     </w:lvl>
-    <w:lvl w:ilvl="7" w:tentative="0">
+    <w:lvl w:ilvl="7">
       <w:start w:val="1"/>
       <w:numFmt w:val="lowerLetter"/>
       <w:lvlText w:val="%8."/>
@@ -1026,7 +982,7 @@
         <w:rFonts w:hint="default"/>
       </w:rPr>
     </w:lvl>
-    <w:lvl w:ilvl="8" w:tentative="0">
+    <w:lvl w:ilvl="8">
       <w:start w:val="1"/>
       <w:numFmt w:val="lowerRoman"/>
       <w:lvlText w:val="%9."/>
@@ -1039,11 +995,11 @@
       </w:rPr>
     </w:lvl>
   </w:abstractNum>
-  <w:abstractNum w:abstractNumId="6">
+  <w:abstractNum w:abstractNumId="6" w15:restartNumberingAfterBreak="0">
     <w:nsid w:val="65012E6F"/>
     <w:multiLevelType w:val="multilevel"/>
     <w:tmpl w:val="65012E6F"/>
-    <w:lvl w:ilvl="0" w:tentative="0">
+    <w:lvl w:ilvl="0">
       <w:start w:val="1"/>
       <w:numFmt w:val="bullet"/>
       <w:lvlText w:val=""/>
@@ -1052,10 +1008,10 @@
         <w:ind w:left="1429" w:hanging="360"/>
       </w:pPr>
       <w:rPr>
-        <w:rFonts w:hint="default" w:ascii="Symbol" w:hAnsi="Symbol"/>
-      </w:rPr>
-    </w:lvl>
-    <w:lvl w:ilvl="1" w:tentative="0">
+        <w:rFonts w:ascii="Symbol" w:hAnsi="Symbol" w:hint="default"/>
+      </w:rPr>
+    </w:lvl>
+    <w:lvl w:ilvl="1">
       <w:start w:val="1"/>
       <w:numFmt w:val="bullet"/>
       <w:lvlText w:val="o"/>
@@ -1064,10 +1020,10 @@
         <w:ind w:left="2149" w:hanging="360"/>
       </w:pPr>
       <w:rPr>
-        <w:rFonts w:hint="default" w:ascii="Courier New" w:hAnsi="Courier New" w:cs="Courier New"/>
-      </w:rPr>
-    </w:lvl>
-    <w:lvl w:ilvl="2" w:tentative="0">
+        <w:rFonts w:ascii="Courier New" w:hAnsi="Courier New" w:cs="Courier New" w:hint="default"/>
+      </w:rPr>
+    </w:lvl>
+    <w:lvl w:ilvl="2">
       <w:start w:val="1"/>
       <w:numFmt w:val="bullet"/>
       <w:lvlText w:val=""/>
@@ -1076,10 +1032,10 @@
         <w:ind w:left="2869" w:hanging="360"/>
       </w:pPr>
       <w:rPr>
-        <w:rFonts w:hint="default" w:ascii="Wingdings" w:hAnsi="Wingdings"/>
-      </w:rPr>
-    </w:lvl>
-    <w:lvl w:ilvl="3" w:tentative="0">
+        <w:rFonts w:ascii="Wingdings" w:hAnsi="Wingdings" w:hint="default"/>
+      </w:rPr>
+    </w:lvl>
+    <w:lvl w:ilvl="3">
       <w:start w:val="1"/>
       <w:numFmt w:val="bullet"/>
       <w:lvlText w:val=""/>
@@ -1088,10 +1044,10 @@
         <w:ind w:left="3589" w:hanging="360"/>
       </w:pPr>
       <w:rPr>
-        <w:rFonts w:hint="default" w:ascii="Symbol" w:hAnsi="Symbol"/>
-      </w:rPr>
-    </w:lvl>
-    <w:lvl w:ilvl="4" w:tentative="0">
+        <w:rFonts w:ascii="Symbol" w:hAnsi="Symbol" w:hint="default"/>
+      </w:rPr>
+    </w:lvl>
+    <w:lvl w:ilvl="4">
       <w:start w:val="1"/>
       <w:numFmt w:val="bullet"/>
       <w:lvlText w:val="o"/>
@@ -1100,10 +1056,10 @@
         <w:ind w:left="4309" w:hanging="360"/>
       </w:pPr>
       <w:rPr>
-        <w:rFonts w:hint="default" w:ascii="Courier New" w:hAnsi="Courier New" w:cs="Courier New"/>
-      </w:rPr>
-    </w:lvl>
-    <w:lvl w:ilvl="5" w:tentative="0">
+        <w:rFonts w:ascii="Courier New" w:hAnsi="Courier New" w:cs="Courier New" w:hint="default"/>
+      </w:rPr>
+    </w:lvl>
+    <w:lvl w:ilvl="5">
       <w:start w:val="1"/>
       <w:numFmt w:val="bullet"/>
       <w:lvlText w:val=""/>
@@ -1112,10 +1068,10 @@
         <w:ind w:left="5029" w:hanging="360"/>
       </w:pPr>
       <w:rPr>
-        <w:rFonts w:hint="default" w:ascii="Wingdings" w:hAnsi="Wingdings"/>
-      </w:rPr>
-    </w:lvl>
-    <w:lvl w:ilvl="6" w:tentative="0">
+        <w:rFonts w:ascii="Wingdings" w:hAnsi="Wingdings" w:hint="default"/>
+      </w:rPr>
+    </w:lvl>
+    <w:lvl w:ilvl="6">
       <w:start w:val="1"/>
       <w:numFmt w:val="bullet"/>
       <w:lvlText w:val=""/>
@@ -1124,10 +1080,10 @@
         <w:ind w:left="5749" w:hanging="360"/>
       </w:pPr>
       <w:rPr>
-        <w:rFonts w:hint="default" w:ascii="Symbol" w:hAnsi="Symbol"/>
-      </w:rPr>
-    </w:lvl>
-    <w:lvl w:ilvl="7" w:tentative="0">
+        <w:rFonts w:ascii="Symbol" w:hAnsi="Symbol" w:hint="default"/>
+      </w:rPr>
+    </w:lvl>
+    <w:lvl w:ilvl="7">
       <w:start w:val="1"/>
       <w:numFmt w:val="bullet"/>
       <w:lvlText w:val="o"/>
@@ -1136,10 +1092,10 @@
         <w:ind w:left="6469" w:hanging="360"/>
       </w:pPr>
       <w:rPr>
-        <w:rFonts w:hint="default" w:ascii="Courier New" w:hAnsi="Courier New" w:cs="Courier New"/>
-      </w:rPr>
-    </w:lvl>
-    <w:lvl w:ilvl="8" w:tentative="0">
+        <w:rFonts w:ascii="Courier New" w:hAnsi="Courier New" w:cs="Courier New" w:hint="default"/>
+      </w:rPr>
+    </w:lvl>
+    <w:lvl w:ilvl="8">
       <w:start w:val="1"/>
       <w:numFmt w:val="bullet"/>
       <w:lvlText w:val=""/>
@@ -1148,224 +1104,448 @@
         <w:ind w:left="7189" w:hanging="360"/>
       </w:pPr>
       <w:rPr>
-        <w:rFonts w:hint="default" w:ascii="Wingdings" w:hAnsi="Wingdings"/>
+        <w:rFonts w:ascii="Wingdings" w:hAnsi="Wingdings" w:hint="default"/>
       </w:rPr>
     </w:lvl>
   </w:abstractNum>
-  <w:num w:numId="1">
+  <w:num w:numId="1" w16cid:durableId="47732288">
     <w:abstractNumId w:val="5"/>
   </w:num>
-  <w:num w:numId="2">
+  <w:num w:numId="2" w16cid:durableId="463082991">
     <w:abstractNumId w:val="2"/>
   </w:num>
-  <w:num w:numId="3">
+  <w:num w:numId="3" w16cid:durableId="362481160">
     <w:abstractNumId w:val="4"/>
   </w:num>
-  <w:num w:numId="4">
+  <w:num w:numId="4" w16cid:durableId="1085999978">
     <w:abstractNumId w:val="1"/>
   </w:num>
-  <w:num w:numId="5">
+  <w:num w:numId="5" w16cid:durableId="80224849">
     <w:abstractNumId w:val="3"/>
   </w:num>
-  <w:num w:numId="6">
+  <w:num w:numId="6" w16cid:durableId="1931501925">
     <w:abstractNumId w:val="0"/>
   </w:num>
-  <w:num w:numId="7">
+  <w:num w:numId="7" w16cid:durableId="1258253608">
     <w:abstractNumId w:val="6"/>
   </w:num>
 </w:numbering>
 </file>
 
 <file path=word/styles.xml><?xml version="1.0" encoding="utf-8"?>
-<w:styles xmlns:mc="http://schemas.openxmlformats.org/markup-compatibility/2006" xmlns:o="urn:schemas-microsoft-com:office:office" xmlns:r="http://schemas.openxmlformats.org/officeDocument/2006/relationships" xmlns:m="http://schemas.openxmlformats.org/officeDocument/2006/math" xmlns:v="urn:schemas-microsoft-com:vml" xmlns:w="http://schemas.openxmlformats.org/wordprocessingml/2006/main" xmlns:w14="http://schemas.microsoft.com/office/word/2010/wordml" xmlns:w10="urn:schemas-microsoft-com:office:word" xmlns:sl="http://schemas.openxmlformats.org/schemaLibrary/2006/main" xmlns:wpsCustomData="http://www.wps.cn/officeDocument/2013/wpsCustomData" mc:Ignorable="w14">
+<w:styles xmlns:mc="http://schemas.openxmlformats.org/markup-compatibility/2006" xmlns:r="http://schemas.openxmlformats.org/officeDocument/2006/relationships" xmlns:w="http://schemas.openxmlformats.org/wordprocessingml/2006/main" xmlns:w14="http://schemas.microsoft.com/office/word/2010/wordml" xmlns:w15="http://schemas.microsoft.com/office/word/2012/wordml" xmlns:w16cex="http://schemas.microsoft.com/office/word/2018/wordml/cex" xmlns:w16cid="http://schemas.microsoft.com/office/word/2016/wordml/cid" xmlns:w16="http://schemas.microsoft.com/office/word/2018/wordml" xmlns:w16du="http://schemas.microsoft.com/office/word/2023/wordml/word16du" xmlns:w16sdtdh="http://schemas.microsoft.com/office/word/2020/wordml/sdtdatahash" xmlns:w16se="http://schemas.microsoft.com/office/word/2015/wordml/symex" mc:Ignorable="w14 w15 w16se w16cid w16 w16cex w16sdtdh w16du">
   <w:docDefaults>
     <w:rPrDefault>
       <w:rPr>
-        <w:rFonts w:asciiTheme="minorHAnsi" w:hAnsiTheme="minorHAnsi" w:eastAsiaTheme="minorHAnsi" w:cstheme="minorBidi"/>
+        <w:rFonts w:asciiTheme="minorHAnsi" w:eastAsiaTheme="minorHAnsi" w:hAnsiTheme="minorHAnsi" w:cstheme="minorBidi"/>
+        <w:lang w:val="ru-RU" w:eastAsia="ru-RU" w:bidi="ar-SA"/>
       </w:rPr>
     </w:rPrDefault>
     <w:pPrDefault/>
   </w:docDefaults>
-  <w:latentStyles w:count="260" w:defQFormat="0" w:defUnhideWhenUsed="1" w:defSemiHidden="1" w:defUIPriority="99" w:defLockedState="0">
-    <w:lsdException w:unhideWhenUsed="0" w:uiPriority="0" w:semiHidden="0" w:name="Normal"/>
-    <w:lsdException w:unhideWhenUsed="0" w:uiPriority="9" w:semiHidden="0" w:name="heading 1"/>
-    <w:lsdException w:uiPriority="9" w:name="heading 2"/>
-    <w:lsdException w:qFormat="1" w:uiPriority="9" w:name="heading 3"/>
-    <w:lsdException w:qFormat="1" w:uiPriority="9" w:name="heading 4"/>
-    <w:lsdException w:qFormat="1" w:uiPriority="9" w:name="heading 5"/>
-    <w:lsdException w:qFormat="1" w:uiPriority="9" w:name="heading 6"/>
-    <w:lsdException w:qFormat="1" w:uiPriority="9" w:name="heading 7"/>
-    <w:lsdException w:qFormat="1" w:uiPriority="9" w:name="heading 8"/>
-    <w:lsdException w:qFormat="1" w:uiPriority="9" w:name="heading 9"/>
-    <w:lsdException w:uiPriority="99" w:name="index 1"/>
-    <w:lsdException w:uiPriority="99" w:name="index 2"/>
-    <w:lsdException w:uiPriority="99" w:name="index 3"/>
-    <w:lsdException w:uiPriority="99" w:name="index 4"/>
-    <w:lsdException w:uiPriority="99" w:name="index 5"/>
-    <w:lsdException w:uiPriority="99" w:name="index 6"/>
-    <w:lsdException w:uiPriority="99" w:name="index 7"/>
-    <w:lsdException w:uiPriority="99" w:name="index 8"/>
-    <w:lsdException w:uiPriority="99" w:name="index 9"/>
-    <w:lsdException w:uiPriority="39" w:name="toc 1"/>
-    <w:lsdException w:uiPriority="39" w:name="toc 2"/>
-    <w:lsdException w:uiPriority="39" w:name="toc 3"/>
-    <w:lsdException w:uiPriority="39" w:name="toc 4"/>
-    <w:lsdException w:uiPriority="39" w:name="toc 5"/>
-    <w:lsdException w:uiPriority="39" w:name="toc 6"/>
-    <w:lsdException w:uiPriority="39" w:name="toc 7"/>
-    <w:lsdException w:uiPriority="39" w:name="toc 8"/>
-    <w:lsdException w:uiPriority="39" w:name="toc 9"/>
-    <w:lsdException w:uiPriority="99" w:name="Normal Indent"/>
-    <w:lsdException w:uiPriority="99" w:name="footnote text"/>
-    <w:lsdException w:uiPriority="99" w:name="annotation text"/>
-    <w:lsdException w:uiPriority="99" w:semiHidden="0" w:name="header"/>
-    <w:lsdException w:qFormat="1" w:uiPriority="99" w:semiHidden="0" w:name="footer"/>
-    <w:lsdException w:uiPriority="99" w:name="index heading"/>
-    <w:lsdException w:uiPriority="35" w:semiHidden="0" w:name="caption"/>
-    <w:lsdException w:uiPriority="99" w:name="table of figures"/>
-    <w:lsdException w:uiPriority="99" w:name="envelope address"/>
-    <w:lsdException w:uiPriority="99" w:name="envelope return"/>
-    <w:lsdException w:uiPriority="99" w:name="footnote reference"/>
-    <w:lsdException w:uiPriority="99" w:name="annotation reference"/>
-    <w:lsdException w:uiPriority="99" w:name="line number"/>
-    <w:lsdException w:uiPriority="99" w:name="page number"/>
-    <w:lsdException w:uiPriority="99" w:name="endnote reference"/>
-    <w:lsdException w:uiPriority="99" w:name="endnote text"/>
-    <w:lsdException w:uiPriority="99" w:name="table of authorities"/>
-    <w:lsdException w:uiPriority="99" w:name="macro"/>
-    <w:lsdException w:uiPriority="99" w:name="toa heading"/>
-    <w:lsdException w:uiPriority="99" w:name="List"/>
-    <w:lsdException w:uiPriority="99" w:name="List Bullet"/>
-    <w:lsdException w:uiPriority="99" w:name="List Number"/>
-    <w:lsdException w:uiPriority="99" w:name="List 2"/>
-    <w:lsdException w:uiPriority="99" w:name="List 3"/>
-    <w:lsdException w:uiPriority="99" w:name="List 4"/>
-    <w:lsdException w:uiPriority="99" w:name="List 5"/>
-    <w:lsdException w:uiPriority="99" w:name="List Bullet 2"/>
-    <w:lsdException w:uiPriority="99" w:name="List Bullet 3"/>
-    <w:lsdException w:uiPriority="99" w:name="List Bullet 4"/>
-    <w:lsdException w:uiPriority="99" w:name="List Bullet 5"/>
-    <w:lsdException w:uiPriority="99" w:name="List Number 2"/>
-    <w:lsdException w:uiPriority="99" w:name="List Number 3"/>
-    <w:lsdException w:uiPriority="99" w:name="List Number 4"/>
-    <w:lsdException w:uiPriority="99" w:name="List Number 5"/>
-    <w:lsdException w:unhideWhenUsed="0" w:uiPriority="10" w:semiHidden="0" w:name="Title"/>
-    <w:lsdException w:uiPriority="99" w:name="Closing"/>
-    <w:lsdException w:uiPriority="99" w:name="Signature"/>
-    <w:lsdException w:qFormat="1" w:uiPriority="1" w:name="Default Paragraph Font"/>
-    <w:lsdException w:uiPriority="99" w:name="Body Text"/>
-    <w:lsdException w:uiPriority="99" w:name="Body Text Indent"/>
-    <w:lsdException w:uiPriority="99" w:name="List Continue"/>
-    <w:lsdException w:uiPriority="99" w:name="List Continue 2"/>
-    <w:lsdException w:uiPriority="99" w:name="List Continue 3"/>
-    <w:lsdException w:uiPriority="99" w:name="List Continue 4"/>
-    <w:lsdException w:uiPriority="99" w:name="List Continue 5"/>
-    <w:lsdException w:uiPriority="99" w:name="Message Header"/>
-    <w:lsdException w:unhideWhenUsed="0" w:uiPriority="11" w:semiHidden="0" w:name="Subtitle"/>
-    <w:lsdException w:uiPriority="99" w:name="Salutation"/>
-    <w:lsdException w:uiPriority="99" w:name="Date"/>
-    <w:lsdException w:uiPriority="99" w:name="Body Text First Indent"/>
-    <w:lsdException w:uiPriority="99" w:name="Body Text First Indent 2"/>
-    <w:lsdException w:uiPriority="99" w:name="Note Heading"/>
-    <w:lsdException w:uiPriority="99" w:name="Body Text 2"/>
-    <w:lsdException w:uiPriority="99" w:name="Body Text 3"/>
-    <w:lsdException w:uiPriority="99" w:name="Body Text Indent 2"/>
-    <w:lsdException w:uiPriority="99" w:name="Body Text Indent 3"/>
-    <w:lsdException w:uiPriority="99" w:name="Block Text"/>
-    <w:lsdException w:uiPriority="99" w:semiHidden="0" w:name="Hyperlink"/>
-    <w:lsdException w:qFormat="1" w:uiPriority="99" w:name="FollowedHyperlink"/>
-    <w:lsdException w:unhideWhenUsed="0" w:uiPriority="22" w:semiHidden="0" w:name="Strong"/>
-    <w:lsdException w:unhideWhenUsed="0" w:uiPriority="20" w:semiHidden="0" w:name="Emphasis"/>
-    <w:lsdException w:uiPriority="99" w:name="Document Map"/>
-    <w:lsdException w:uiPriority="99" w:name="Plain Text"/>
-    <w:lsdException w:uiPriority="99" w:name="E-mail Signature"/>
-    <w:lsdException w:uiPriority="99" w:name="Normal (Web)"/>
-    <w:lsdException w:uiPriority="99" w:name="HTML Acronym"/>
-    <w:lsdException w:uiPriority="99" w:name="HTML Address"/>
-    <w:lsdException w:uiPriority="99" w:name="HTML Cite"/>
-    <w:lsdException w:uiPriority="99" w:name="HTML Code"/>
-    <w:lsdException w:uiPriority="99" w:name="HTML Definition"/>
-    <w:lsdException w:uiPriority="99" w:name="HTML Keyboard"/>
-    <w:lsdException w:uiPriority="99" w:name="HTML Preformatted"/>
-    <w:lsdException w:uiPriority="99" w:name="HTML Sample"/>
-    <w:lsdException w:uiPriority="99" w:name="HTML Typewriter"/>
-    <w:lsdException w:uiPriority="99" w:name="HTML Variable"/>
-    <w:lsdException w:uiPriority="99" w:name="Normal Table"/>
-    <w:lsdException w:uiPriority="99" w:name="annotation subject"/>
-    <w:lsdException w:uiPriority="99" w:name="Table Simple 1"/>
-    <w:lsdException w:uiPriority="99" w:name="Table Simple 2"/>
-    <w:lsdException w:uiPriority="99" w:name="Table Simple 3"/>
-    <w:lsdException w:uiPriority="99" w:name="Table Classic 1"/>
-    <w:lsdException w:uiPriority="99" w:name="Table Classic 2"/>
-    <w:lsdException w:uiPriority="99" w:name="Table Classic 3"/>
-    <w:lsdException w:uiPriority="99" w:name="Table Classic 4"/>
-    <w:lsdException w:uiPriority="99" w:name="Table Colorful 1"/>
-    <w:lsdException w:uiPriority="99" w:name="Table Colorful 2"/>
-    <w:lsdException w:uiPriority="99" w:name="Table Colorful 3"/>
-    <w:lsdException w:uiPriority="99" w:name="Table Columns 1"/>
-    <w:lsdException w:uiPriority="99" w:name="Table Columns 2"/>
-    <w:lsdException w:uiPriority="99" w:name="Table Columns 3"/>
-    <w:lsdException w:uiPriority="99" w:name="Table Columns 4"/>
-    <w:lsdException w:uiPriority="99" w:name="Table Columns 5"/>
-    <w:lsdException w:uiPriority="99" w:name="Table Grid 1"/>
-    <w:lsdException w:uiPriority="99" w:name="Table Grid 2"/>
-    <w:lsdException w:uiPriority="99" w:name="Table Grid 3"/>
-    <w:lsdException w:uiPriority="99" w:name="Table Grid 4"/>
-    <w:lsdException w:uiPriority="99" w:name="Table Grid 5"/>
-    <w:lsdException w:uiPriority="99" w:name="Table Grid 6"/>
-    <w:lsdException w:uiPriority="99" w:name="Table Grid 7"/>
-    <w:lsdException w:uiPriority="99" w:name="Table Grid 8"/>
-    <w:lsdException w:uiPriority="99" w:name="Table List 1"/>
-    <w:lsdException w:uiPriority="99" w:name="Table List 2"/>
-    <w:lsdException w:uiPriority="99" w:name="Table List 3"/>
-    <w:lsdException w:uiPriority="99" w:name="Table List 4"/>
-    <w:lsdException w:uiPriority="99" w:name="Table List 5"/>
-    <w:lsdException w:uiPriority="99" w:name="Table List 6"/>
-    <w:lsdException w:uiPriority="99" w:name="Table List 7"/>
-    <w:lsdException w:uiPriority="99" w:name="Table List 8"/>
-    <w:lsdException w:uiPriority="99" w:name="Table 3D effects 1"/>
-    <w:lsdException w:uiPriority="99" w:name="Table 3D effects 2"/>
-    <w:lsdException w:uiPriority="99" w:name="Table 3D effects 3"/>
-    <w:lsdException w:uiPriority="99" w:name="Table Contemporary"/>
-    <w:lsdException w:uiPriority="99" w:name="Table Elegant"/>
-    <w:lsdException w:uiPriority="99" w:name="Table Professional"/>
-    <w:lsdException w:uiPriority="99" w:name="Table Subtle 1"/>
-    <w:lsdException w:uiPriority="99" w:name="Table Subtle 2"/>
-    <w:lsdException w:uiPriority="99" w:name="Table Web 1"/>
-    <w:lsdException w:uiPriority="99" w:name="Table Web 2"/>
-    <w:lsdException w:uiPriority="99" w:name="Table Web 3"/>
-    <w:lsdException w:uiPriority="99" w:name="Balloon Text"/>
-    <w:lsdException w:unhideWhenUsed="0" w:uiPriority="59" w:semiHidden="0" w:name="Table Grid"/>
-    <w:lsdException w:uiPriority="99" w:name="Table Theme"/>
+  <w:latentStyles w:defLockedState="0" w:defUIPriority="99" w:defSemiHidden="0" w:defUnhideWhenUsed="0" w:defQFormat="0" w:count="376">
+    <w:lsdException w:name="Normal" w:uiPriority="0"/>
+    <w:lsdException w:name="heading 1" w:uiPriority="9"/>
+    <w:lsdException w:name="heading 2" w:semiHidden="1" w:uiPriority="9" w:unhideWhenUsed="1"/>
+    <w:lsdException w:name="heading 3" w:semiHidden="1" w:uiPriority="9" w:unhideWhenUsed="1" w:qFormat="1"/>
+    <w:lsdException w:name="heading 4" w:semiHidden="1" w:uiPriority="9" w:unhideWhenUsed="1" w:qFormat="1"/>
+    <w:lsdException w:name="heading 5" w:semiHidden="1" w:uiPriority="9" w:unhideWhenUsed="1" w:qFormat="1"/>
+    <w:lsdException w:name="heading 6" w:semiHidden="1" w:uiPriority="9" w:unhideWhenUsed="1" w:qFormat="1"/>
+    <w:lsdException w:name="heading 7" w:semiHidden="1" w:uiPriority="9" w:unhideWhenUsed="1" w:qFormat="1"/>
+    <w:lsdException w:name="heading 8" w:semiHidden="1" w:uiPriority="9" w:unhideWhenUsed="1" w:qFormat="1"/>
+    <w:lsdException w:name="heading 9" w:semiHidden="1" w:uiPriority="9" w:unhideWhenUsed="1" w:qFormat="1"/>
+    <w:lsdException w:name="index 1" w:semiHidden="1" w:unhideWhenUsed="1"/>
+    <w:lsdException w:name="index 2" w:semiHidden="1" w:unhideWhenUsed="1"/>
+    <w:lsdException w:name="index 3" w:semiHidden="1" w:unhideWhenUsed="1"/>
+    <w:lsdException w:name="index 4" w:semiHidden="1" w:unhideWhenUsed="1"/>
+    <w:lsdException w:name="index 5" w:semiHidden="1" w:unhideWhenUsed="1"/>
+    <w:lsdException w:name="index 6" w:semiHidden="1" w:unhideWhenUsed="1"/>
+    <w:lsdException w:name="index 7" w:semiHidden="1" w:unhideWhenUsed="1"/>
+    <w:lsdException w:name="index 8" w:semiHidden="1" w:unhideWhenUsed="1"/>
+    <w:lsdException w:name="index 9" w:semiHidden="1" w:unhideWhenUsed="1"/>
+    <w:lsdException w:name="toc 1" w:semiHidden="1" w:uiPriority="39" w:unhideWhenUsed="1"/>
+    <w:lsdException w:name="toc 2" w:semiHidden="1" w:uiPriority="39" w:unhideWhenUsed="1"/>
+    <w:lsdException w:name="toc 3" w:semiHidden="1" w:uiPriority="39" w:unhideWhenUsed="1"/>
+    <w:lsdException w:name="toc 4" w:semiHidden="1" w:uiPriority="39" w:unhideWhenUsed="1"/>
+    <w:lsdException w:name="toc 5" w:semiHidden="1" w:uiPriority="39" w:unhideWhenUsed="1"/>
+    <w:lsdException w:name="toc 6" w:semiHidden="1" w:uiPriority="39" w:unhideWhenUsed="1"/>
+    <w:lsdException w:name="toc 7" w:semiHidden="1" w:uiPriority="39" w:unhideWhenUsed="1"/>
+    <w:lsdException w:name="toc 8" w:semiHidden="1" w:uiPriority="39" w:unhideWhenUsed="1"/>
+    <w:lsdException w:name="toc 9" w:semiHidden="1" w:uiPriority="39" w:unhideWhenUsed="1"/>
+    <w:lsdException w:name="Normal Indent" w:semiHidden="1" w:unhideWhenUsed="1"/>
+    <w:lsdException w:name="footnote text" w:semiHidden="1" w:unhideWhenUsed="1"/>
+    <w:lsdException w:name="annotation text" w:semiHidden="1" w:unhideWhenUsed="1"/>
+    <w:lsdException w:name="header" w:unhideWhenUsed="1"/>
+    <w:lsdException w:name="footer" w:unhideWhenUsed="1" w:qFormat="1"/>
+    <w:lsdException w:name="index heading" w:semiHidden="1" w:unhideWhenUsed="1"/>
+    <w:lsdException w:name="caption" w:uiPriority="35" w:unhideWhenUsed="1"/>
+    <w:lsdException w:name="table of figures" w:semiHidden="1" w:unhideWhenUsed="1"/>
+    <w:lsdException w:name="envelope address" w:semiHidden="1" w:unhideWhenUsed="1"/>
+    <w:lsdException w:name="envelope return" w:semiHidden="1" w:unhideWhenUsed="1"/>
+    <w:lsdException w:name="footnote reference" w:semiHidden="1" w:unhideWhenUsed="1"/>
+    <w:lsdException w:name="annotation reference" w:semiHidden="1" w:unhideWhenUsed="1"/>
+    <w:lsdException w:name="line number" w:semiHidden="1" w:unhideWhenUsed="1"/>
+    <w:lsdException w:name="page number" w:semiHidden="1" w:unhideWhenUsed="1"/>
+    <w:lsdException w:name="endnote reference" w:semiHidden="1" w:unhideWhenUsed="1"/>
+    <w:lsdException w:name="endnote text" w:semiHidden="1" w:unhideWhenUsed="1"/>
+    <w:lsdException w:name="table of authorities" w:semiHidden="1" w:unhideWhenUsed="1"/>
+    <w:lsdException w:name="macro" w:semiHidden="1" w:unhideWhenUsed="1"/>
+    <w:lsdException w:name="toa heading" w:semiHidden="1" w:unhideWhenUsed="1"/>
+    <w:lsdException w:name="List" w:semiHidden="1" w:unhideWhenUsed="1"/>
+    <w:lsdException w:name="List Bullet" w:semiHidden="1" w:unhideWhenUsed="1"/>
+    <w:lsdException w:name="List Number" w:semiHidden="1" w:unhideWhenUsed="1"/>
+    <w:lsdException w:name="List 2" w:semiHidden="1" w:unhideWhenUsed="1"/>
+    <w:lsdException w:name="List 3" w:semiHidden="1" w:unhideWhenUsed="1"/>
+    <w:lsdException w:name="List 4" w:semiHidden="1" w:unhideWhenUsed="1"/>
+    <w:lsdException w:name="List 5" w:semiHidden="1" w:unhideWhenUsed="1"/>
+    <w:lsdException w:name="List Bullet 2" w:semiHidden="1" w:unhideWhenUsed="1"/>
+    <w:lsdException w:name="List Bullet 3" w:semiHidden="1" w:unhideWhenUsed="1"/>
+    <w:lsdException w:name="List Bullet 4" w:semiHidden="1" w:unhideWhenUsed="1"/>
+    <w:lsdException w:name="List Bullet 5" w:semiHidden="1" w:unhideWhenUsed="1"/>
+    <w:lsdException w:name="List Number 2" w:semiHidden="1" w:unhideWhenUsed="1"/>
+    <w:lsdException w:name="List Number 3" w:semiHidden="1" w:unhideWhenUsed="1"/>
+    <w:lsdException w:name="List Number 4" w:semiHidden="1" w:unhideWhenUsed="1"/>
+    <w:lsdException w:name="List Number 5" w:semiHidden="1" w:unhideWhenUsed="1"/>
+    <w:lsdException w:name="Title" w:uiPriority="10"/>
+    <w:lsdException w:name="Closing" w:semiHidden="1" w:unhideWhenUsed="1"/>
+    <w:lsdException w:name="Signature" w:semiHidden="1" w:unhideWhenUsed="1"/>
+    <w:lsdException w:name="Default Paragraph Font" w:semiHidden="1" w:uiPriority="1" w:unhideWhenUsed="1" w:qFormat="1"/>
+    <w:lsdException w:name="Body Text" w:semiHidden="1" w:unhideWhenUsed="1"/>
+    <w:lsdException w:name="Body Text Indent" w:semiHidden="1" w:unhideWhenUsed="1"/>
+    <w:lsdException w:name="List Continue" w:semiHidden="1" w:unhideWhenUsed="1"/>
+    <w:lsdException w:name="List Continue 2" w:semiHidden="1" w:unhideWhenUsed="1"/>
+    <w:lsdException w:name="List Continue 3" w:semiHidden="1" w:unhideWhenUsed="1"/>
+    <w:lsdException w:name="List Continue 4" w:semiHidden="1" w:unhideWhenUsed="1"/>
+    <w:lsdException w:name="List Continue 5" w:semiHidden="1" w:unhideWhenUsed="1"/>
+    <w:lsdException w:name="Message Header" w:semiHidden="1" w:unhideWhenUsed="1"/>
+    <w:lsdException w:name="Subtitle" w:uiPriority="11"/>
+    <w:lsdException w:name="Salutation" w:semiHidden="1" w:unhideWhenUsed="1"/>
+    <w:lsdException w:name="Date" w:semiHidden="1" w:unhideWhenUsed="1"/>
+    <w:lsdException w:name="Body Text First Indent" w:semiHidden="1" w:unhideWhenUsed="1"/>
+    <w:lsdException w:name="Body Text First Indent 2" w:semiHidden="1" w:unhideWhenUsed="1"/>
+    <w:lsdException w:name="Note Heading" w:semiHidden="1" w:unhideWhenUsed="1"/>
+    <w:lsdException w:name="Body Text 2" w:semiHidden="1" w:unhideWhenUsed="1"/>
+    <w:lsdException w:name="Body Text 3" w:semiHidden="1" w:unhideWhenUsed="1"/>
+    <w:lsdException w:name="Body Text Indent 2" w:semiHidden="1" w:unhideWhenUsed="1"/>
+    <w:lsdException w:name="Body Text Indent 3" w:semiHidden="1" w:unhideWhenUsed="1"/>
+    <w:lsdException w:name="Block Text" w:semiHidden="1" w:unhideWhenUsed="1"/>
+    <w:lsdException w:name="Hyperlink" w:unhideWhenUsed="1"/>
+    <w:lsdException w:name="FollowedHyperlink" w:semiHidden="1" w:unhideWhenUsed="1" w:qFormat="1"/>
+    <w:lsdException w:name="Strong" w:uiPriority="22"/>
+    <w:lsdException w:name="Emphasis" w:uiPriority="20"/>
+    <w:lsdException w:name="Document Map" w:semiHidden="1" w:unhideWhenUsed="1"/>
+    <w:lsdException w:name="Plain Text" w:semiHidden="1" w:unhideWhenUsed="1"/>
+    <w:lsdException w:name="E-mail Signature" w:semiHidden="1" w:unhideWhenUsed="1"/>
+    <w:lsdException w:name="HTML Top of Form" w:semiHidden="1" w:unhideWhenUsed="1"/>
+    <w:lsdException w:name="HTML Bottom of Form" w:semiHidden="1" w:unhideWhenUsed="1"/>
+    <w:lsdException w:name="Normal (Web)" w:semiHidden="1" w:unhideWhenUsed="1"/>
+    <w:lsdException w:name="HTML Acronym" w:semiHidden="1" w:unhideWhenUsed="1"/>
+    <w:lsdException w:name="HTML Address" w:semiHidden="1" w:unhideWhenUsed="1"/>
+    <w:lsdException w:name="HTML Cite" w:semiHidden="1" w:unhideWhenUsed="1"/>
+    <w:lsdException w:name="HTML Code" w:semiHidden="1" w:unhideWhenUsed="1"/>
+    <w:lsdException w:name="HTML Definition" w:semiHidden="1" w:unhideWhenUsed="1"/>
+    <w:lsdException w:name="HTML Keyboard" w:semiHidden="1" w:unhideWhenUsed="1"/>
+    <w:lsdException w:name="HTML Preformatted" w:semiHidden="1" w:unhideWhenUsed="1"/>
+    <w:lsdException w:name="HTML Sample" w:semiHidden="1" w:unhideWhenUsed="1"/>
+    <w:lsdException w:name="HTML Typewriter" w:semiHidden="1" w:unhideWhenUsed="1"/>
+    <w:lsdException w:name="HTML Variable" w:semiHidden="1" w:unhideWhenUsed="1"/>
+    <w:lsdException w:name="Normal Table" w:semiHidden="1" w:unhideWhenUsed="1"/>
+    <w:lsdException w:name="annotation subject" w:semiHidden="1" w:unhideWhenUsed="1"/>
+    <w:lsdException w:name="No List" w:semiHidden="1" w:unhideWhenUsed="1"/>
+    <w:lsdException w:name="Outline List 1" w:semiHidden="1" w:unhideWhenUsed="1"/>
+    <w:lsdException w:name="Outline List 2" w:semiHidden="1" w:unhideWhenUsed="1"/>
+    <w:lsdException w:name="Outline List 3" w:semiHidden="1" w:unhideWhenUsed="1"/>
+    <w:lsdException w:name="Table Simple 1" w:semiHidden="1" w:unhideWhenUsed="1"/>
+    <w:lsdException w:name="Table Simple 2" w:semiHidden="1" w:unhideWhenUsed="1"/>
+    <w:lsdException w:name="Table Simple 3" w:semiHidden="1" w:unhideWhenUsed="1"/>
+    <w:lsdException w:name="Table Classic 1" w:semiHidden="1" w:unhideWhenUsed="1"/>
+    <w:lsdException w:name="Table Classic 2" w:semiHidden="1" w:unhideWhenUsed="1"/>
+    <w:lsdException w:name="Table Classic 3" w:semiHidden="1" w:unhideWhenUsed="1"/>
+    <w:lsdException w:name="Table Classic 4" w:semiHidden="1" w:unhideWhenUsed="1"/>
+    <w:lsdException w:name="Table Colorful 1" w:semiHidden="1" w:unhideWhenUsed="1"/>
+    <w:lsdException w:name="Table Colorful 2" w:semiHidden="1" w:unhideWhenUsed="1"/>
+    <w:lsdException w:name="Table Colorful 3" w:semiHidden="1" w:unhideWhenUsed="1"/>
+    <w:lsdException w:name="Table Columns 1" w:semiHidden="1" w:unhideWhenUsed="1"/>
+    <w:lsdException w:name="Table Columns 2" w:semiHidden="1" w:unhideWhenUsed="1"/>
+    <w:lsdException w:name="Table Columns 3" w:semiHidden="1" w:unhideWhenUsed="1"/>
+    <w:lsdException w:name="Table Columns 4" w:semiHidden="1" w:unhideWhenUsed="1"/>
+    <w:lsdException w:name="Table Columns 5" w:semiHidden="1" w:unhideWhenUsed="1"/>
+    <w:lsdException w:name="Table Grid 1" w:semiHidden="1" w:unhideWhenUsed="1"/>
+    <w:lsdException w:name="Table Grid 2" w:semiHidden="1" w:unhideWhenUsed="1"/>
+    <w:lsdException w:name="Table Grid 3" w:semiHidden="1" w:unhideWhenUsed="1"/>
+    <w:lsdException w:name="Table Grid 4" w:semiHidden="1" w:unhideWhenUsed="1"/>
+    <w:lsdException w:name="Table Grid 5" w:semiHidden="1" w:unhideWhenUsed="1"/>
+    <w:lsdException w:name="Table Grid 6" w:semiHidden="1" w:unhideWhenUsed="1"/>
+    <w:lsdException w:name="Table Grid 7" w:semiHidden="1" w:unhideWhenUsed="1"/>
+    <w:lsdException w:name="Table Grid 8" w:semiHidden="1" w:unhideWhenUsed="1"/>
+    <w:lsdException w:name="Table List 1" w:semiHidden="1" w:unhideWhenUsed="1"/>
+    <w:lsdException w:name="Table List 2" w:semiHidden="1" w:unhideWhenUsed="1"/>
+    <w:lsdException w:name="Table List 3" w:semiHidden="1" w:unhideWhenUsed="1"/>
+    <w:lsdException w:name="Table List 4" w:semiHidden="1" w:unhideWhenUsed="1"/>
+    <w:lsdException w:name="Table List 5" w:semiHidden="1" w:unhideWhenUsed="1"/>
+    <w:lsdException w:name="Table List 6" w:semiHidden="1" w:unhideWhenUsed="1"/>
+    <w:lsdException w:name="Table List 7" w:semiHidden="1" w:unhideWhenUsed="1"/>
+    <w:lsdException w:name="Table List 8" w:semiHidden="1" w:unhideWhenUsed="1"/>
+    <w:lsdException w:name="Table 3D effects 1" w:semiHidden="1" w:unhideWhenUsed="1"/>
+    <w:lsdException w:name="Table 3D effects 2" w:semiHidden="1" w:unhideWhenUsed="1"/>
+    <w:lsdException w:name="Table 3D effects 3" w:semiHidden="1" w:unhideWhenUsed="1"/>
+    <w:lsdException w:name="Table Contemporary" w:semiHidden="1" w:unhideWhenUsed="1"/>
+    <w:lsdException w:name="Table Elegant" w:semiHidden="1" w:unhideWhenUsed="1"/>
+    <w:lsdException w:name="Table Professional" w:semiHidden="1" w:unhideWhenUsed="1"/>
+    <w:lsdException w:name="Table Subtle 1" w:semiHidden="1" w:unhideWhenUsed="1"/>
+    <w:lsdException w:name="Table Subtle 2" w:semiHidden="1" w:unhideWhenUsed="1"/>
+    <w:lsdException w:name="Table Web 1" w:semiHidden="1" w:unhideWhenUsed="1"/>
+    <w:lsdException w:name="Table Web 2" w:semiHidden="1" w:unhideWhenUsed="1"/>
+    <w:lsdException w:name="Table Web 3" w:semiHidden="1" w:unhideWhenUsed="1"/>
+    <w:lsdException w:name="Balloon Text" w:semiHidden="1" w:unhideWhenUsed="1"/>
+    <w:lsdException w:name="Table Grid" w:uiPriority="59"/>
+    <w:lsdException w:name="Table Theme" w:semiHidden="1" w:unhideWhenUsed="1"/>
+    <w:lsdException w:name="Placeholder Text" w:semiHidden="1" w:unhideWhenUsed="1"/>
+    <w:lsdException w:name="No Spacing" w:semiHidden="1" w:unhideWhenUsed="1"/>
+    <w:lsdException w:name="Light Shading"/>
+    <w:lsdException w:name="Light List"/>
+    <w:lsdException w:name="Light Grid"/>
+    <w:lsdException w:name="Medium Shading 1"/>
+    <w:lsdException w:name="Medium Shading 2"/>
+    <w:lsdException w:name="Medium List 1"/>
+    <w:lsdException w:name="Medium List 2"/>
+    <w:lsdException w:name="Medium Grid 1"/>
+    <w:lsdException w:name="Medium Grid 2"/>
+    <w:lsdException w:name="Medium Grid 3"/>
+    <w:lsdException w:name="Dark List"/>
+    <w:lsdException w:name="Colorful Shading"/>
+    <w:lsdException w:name="Colorful List"/>
+    <w:lsdException w:name="Colorful Grid"/>
+    <w:lsdException w:name="Light Shading Accent 1"/>
+    <w:lsdException w:name="Light List Accent 1"/>
+    <w:lsdException w:name="Light Grid Accent 1"/>
+    <w:lsdException w:name="Medium Shading 1 Accent 1"/>
+    <w:lsdException w:name="Medium Shading 2 Accent 1"/>
+    <w:lsdException w:name="Medium List 1 Accent 1"/>
+    <w:lsdException w:name="Revision" w:semiHidden="1" w:unhideWhenUsed="1"/>
+    <w:lsdException w:name="List Paragraph" w:semiHidden="1" w:unhideWhenUsed="1"/>
+    <w:lsdException w:name="Quote" w:semiHidden="1" w:unhideWhenUsed="1"/>
+    <w:lsdException w:name="Intense Quote" w:semiHidden="1" w:unhideWhenUsed="1"/>
+    <w:lsdException w:name="Medium List 2 Accent 1"/>
+    <w:lsdException w:name="Medium Grid 1 Accent 1"/>
+    <w:lsdException w:name="Medium Grid 2 Accent 1"/>
+    <w:lsdException w:name="Medium Grid 3 Accent 1"/>
+    <w:lsdException w:name="Dark List Accent 1"/>
+    <w:lsdException w:name="Colorful Shading Accent 1"/>
+    <w:lsdException w:name="Colorful List Accent 1"/>
+    <w:lsdException w:name="Colorful Grid Accent 1"/>
+    <w:lsdException w:name="Light Shading Accent 2"/>
+    <w:lsdException w:name="Light List Accent 2"/>
+    <w:lsdException w:name="Light Grid Accent 2"/>
+    <w:lsdException w:name="Medium Shading 1 Accent 2"/>
+    <w:lsdException w:name="Medium Shading 2 Accent 2"/>
+    <w:lsdException w:name="Medium List 1 Accent 2"/>
+    <w:lsdException w:name="Medium List 2 Accent 2"/>
+    <w:lsdException w:name="Medium Grid 1 Accent 2"/>
+    <w:lsdException w:name="Medium Grid 2 Accent 2"/>
+    <w:lsdException w:name="Medium Grid 3 Accent 2"/>
+    <w:lsdException w:name="Dark List Accent 2"/>
+    <w:lsdException w:name="Colorful Shading Accent 2"/>
+    <w:lsdException w:name="Colorful List Accent 2"/>
+    <w:lsdException w:name="Colorful Grid Accent 2"/>
+    <w:lsdException w:name="Light Shading Accent 3"/>
+    <w:lsdException w:name="Light List Accent 3"/>
+    <w:lsdException w:name="Light Grid Accent 3"/>
+    <w:lsdException w:name="Medium Shading 1 Accent 3"/>
+    <w:lsdException w:name="Medium Shading 2 Accent 3"/>
+    <w:lsdException w:name="Medium List 1 Accent 3"/>
+    <w:lsdException w:name="Medium List 2 Accent 3"/>
+    <w:lsdException w:name="Medium Grid 1 Accent 3"/>
+    <w:lsdException w:name="Medium Grid 2 Accent 3"/>
+    <w:lsdException w:name="Medium Grid 3 Accent 3"/>
+    <w:lsdException w:name="Dark List Accent 3"/>
+    <w:lsdException w:name="Colorful Shading Accent 3"/>
+    <w:lsdException w:name="Colorful List Accent 3"/>
+    <w:lsdException w:name="Colorful Grid Accent 3"/>
+    <w:lsdException w:name="Light Shading Accent 4"/>
+    <w:lsdException w:name="Light List Accent 4"/>
+    <w:lsdException w:name="Light Grid Accent 4"/>
+    <w:lsdException w:name="Medium Shading 1 Accent 4"/>
+    <w:lsdException w:name="Medium Shading 2 Accent 4"/>
+    <w:lsdException w:name="Medium List 1 Accent 4"/>
+    <w:lsdException w:name="Medium List 2 Accent 4"/>
+    <w:lsdException w:name="Medium Grid 1 Accent 4"/>
+    <w:lsdException w:name="Medium Grid 2 Accent 4"/>
+    <w:lsdException w:name="Medium Grid 3 Accent 4"/>
+    <w:lsdException w:name="Dark List Accent 4"/>
+    <w:lsdException w:name="Colorful Shading Accent 4"/>
+    <w:lsdException w:name="Colorful List Accent 4"/>
+    <w:lsdException w:name="Colorful Grid Accent 4"/>
+    <w:lsdException w:name="Light Shading Accent 5"/>
+    <w:lsdException w:name="Light List Accent 5"/>
+    <w:lsdException w:name="Light Grid Accent 5"/>
+    <w:lsdException w:name="Medium Shading 1 Accent 5"/>
+    <w:lsdException w:name="Medium Shading 2 Accent 5"/>
+    <w:lsdException w:name="Medium List 1 Accent 5"/>
+    <w:lsdException w:name="Medium List 2 Accent 5"/>
+    <w:lsdException w:name="Medium Grid 1 Accent 5"/>
+    <w:lsdException w:name="Medium Grid 2 Accent 5"/>
+    <w:lsdException w:name="Medium Grid 3 Accent 5"/>
+    <w:lsdException w:name="Dark List Accent 5"/>
+    <w:lsdException w:name="Colorful Shading Accent 5"/>
+    <w:lsdException w:name="Colorful List Accent 5"/>
+    <w:lsdException w:name="Colorful Grid Accent 5"/>
+    <w:lsdException w:name="Light Shading Accent 6"/>
+    <w:lsdException w:name="Light List Accent 6"/>
+    <w:lsdException w:name="Light Grid Accent 6"/>
+    <w:lsdException w:name="Medium Shading 1 Accent 6"/>
+    <w:lsdException w:name="Medium Shading 2 Accent 6"/>
+    <w:lsdException w:name="Medium List 1 Accent 6"/>
+    <w:lsdException w:name="Medium List 2 Accent 6"/>
+    <w:lsdException w:name="Medium Grid 1 Accent 6"/>
+    <w:lsdException w:name="Medium Grid 2 Accent 6"/>
+    <w:lsdException w:name="Medium Grid 3 Accent 6"/>
+    <w:lsdException w:name="Dark List Accent 6"/>
+    <w:lsdException w:name="Colorful Shading Accent 6"/>
+    <w:lsdException w:name="Colorful List Accent 6"/>
+    <w:lsdException w:name="Colorful Grid Accent 6"/>
+    <w:lsdException w:name="Subtle Emphasis" w:uiPriority="19" w:qFormat="1"/>
+    <w:lsdException w:name="Intense Emphasis" w:uiPriority="21" w:qFormat="1"/>
+    <w:lsdException w:name="Subtle Reference" w:uiPriority="31" w:qFormat="1"/>
+    <w:lsdException w:name="Intense Reference" w:uiPriority="32" w:qFormat="1"/>
+    <w:lsdException w:name="Book Title" w:uiPriority="33" w:qFormat="1"/>
+    <w:lsdException w:name="Bibliography" w:semiHidden="1" w:uiPriority="37" w:unhideWhenUsed="1"/>
+    <w:lsdException w:name="TOC Heading" w:semiHidden="1" w:uiPriority="39" w:unhideWhenUsed="1" w:qFormat="1"/>
+    <w:lsdException w:name="Plain Table 1" w:uiPriority="41"/>
+    <w:lsdException w:name="Plain Table 2" w:uiPriority="42"/>
+    <w:lsdException w:name="Plain Table 3" w:uiPriority="43"/>
+    <w:lsdException w:name="Plain Table 4" w:uiPriority="44"/>
+    <w:lsdException w:name="Plain Table 5" w:uiPriority="45"/>
+    <w:lsdException w:name="Grid Table Light" w:uiPriority="40"/>
+    <w:lsdException w:name="Grid Table 1 Light" w:uiPriority="46"/>
+    <w:lsdException w:name="Grid Table 2" w:uiPriority="47"/>
+    <w:lsdException w:name="Grid Table 3" w:uiPriority="48"/>
+    <w:lsdException w:name="Grid Table 4" w:uiPriority="49"/>
+    <w:lsdException w:name="Grid Table 5 Dark" w:uiPriority="50"/>
+    <w:lsdException w:name="Grid Table 6 Colorful" w:uiPriority="51"/>
+    <w:lsdException w:name="Grid Table 7 Colorful" w:uiPriority="52"/>
+    <w:lsdException w:name="Grid Table 1 Light Accent 1" w:uiPriority="46"/>
+    <w:lsdException w:name="Grid Table 2 Accent 1" w:uiPriority="47"/>
+    <w:lsdException w:name="Grid Table 3 Accent 1" w:uiPriority="48"/>
+    <w:lsdException w:name="Grid Table 4 Accent 1" w:uiPriority="49"/>
+    <w:lsdException w:name="Grid Table 5 Dark Accent 1" w:uiPriority="50"/>
+    <w:lsdException w:name="Grid Table 6 Colorful Accent 1" w:uiPriority="51"/>
+    <w:lsdException w:name="Grid Table 7 Colorful Accent 1" w:uiPriority="52"/>
+    <w:lsdException w:name="Grid Table 1 Light Accent 2" w:uiPriority="46"/>
+    <w:lsdException w:name="Grid Table 2 Accent 2" w:uiPriority="47"/>
+    <w:lsdException w:name="Grid Table 3 Accent 2" w:uiPriority="48"/>
+    <w:lsdException w:name="Grid Table 4 Accent 2" w:uiPriority="49"/>
+    <w:lsdException w:name="Grid Table 5 Dark Accent 2" w:uiPriority="50"/>
+    <w:lsdException w:name="Grid Table 6 Colorful Accent 2" w:uiPriority="51"/>
+    <w:lsdException w:name="Grid Table 7 Colorful Accent 2" w:uiPriority="52"/>
+    <w:lsdException w:name="Grid Table 1 Light Accent 3" w:uiPriority="46"/>
+    <w:lsdException w:name="Grid Table 2 Accent 3" w:uiPriority="47"/>
+    <w:lsdException w:name="Grid Table 3 Accent 3" w:uiPriority="48"/>
+    <w:lsdException w:name="Grid Table 4 Accent 3" w:uiPriority="49"/>
+    <w:lsdException w:name="Grid Table 5 Dark Accent 3" w:uiPriority="50"/>
+    <w:lsdException w:name="Grid Table 6 Colorful Accent 3" w:uiPriority="51"/>
+    <w:lsdException w:name="Grid Table 7 Colorful Accent 3" w:uiPriority="52"/>
+    <w:lsdException w:name="Grid Table 1 Light Accent 4" w:uiPriority="46"/>
+    <w:lsdException w:name="Grid Table 2 Accent 4" w:uiPriority="47"/>
+    <w:lsdException w:name="Grid Table 3 Accent 4" w:uiPriority="48"/>
+    <w:lsdException w:name="Grid Table 4 Accent 4" w:uiPriority="49"/>
+    <w:lsdException w:name="Grid Table 5 Dark Accent 4" w:uiPriority="50"/>
+    <w:lsdException w:name="Grid Table 6 Colorful Accent 4" w:uiPriority="51"/>
+    <w:lsdException w:name="Grid Table 7 Colorful Accent 4" w:uiPriority="52"/>
+    <w:lsdException w:name="Grid Table 1 Light Accent 5" w:uiPriority="46"/>
+    <w:lsdException w:name="Grid Table 2 Accent 5" w:uiPriority="47"/>
+    <w:lsdException w:name="Grid Table 3 Accent 5" w:uiPriority="48"/>
+    <w:lsdException w:name="Grid Table 4 Accent 5" w:uiPriority="49"/>
+    <w:lsdException w:name="Grid Table 5 Dark Accent 5" w:uiPriority="50"/>
+    <w:lsdException w:name="Grid Table 6 Colorful Accent 5" w:uiPriority="51"/>
+    <w:lsdException w:name="Grid Table 7 Colorful Accent 5" w:uiPriority="52"/>
+    <w:lsdException w:name="Grid Table 1 Light Accent 6" w:uiPriority="46"/>
+    <w:lsdException w:name="Grid Table 2 Accent 6" w:uiPriority="47"/>
+    <w:lsdException w:name="Grid Table 3 Accent 6" w:uiPriority="48"/>
+    <w:lsdException w:name="Grid Table 4 Accent 6" w:uiPriority="49"/>
+    <w:lsdException w:name="Grid Table 5 Dark Accent 6" w:uiPriority="50"/>
+    <w:lsdException w:name="Grid Table 6 Colorful Accent 6" w:uiPriority="51"/>
+    <w:lsdException w:name="Grid Table 7 Colorful Accent 6" w:uiPriority="52"/>
+    <w:lsdException w:name="List Table 1 Light" w:uiPriority="46"/>
+    <w:lsdException w:name="List Table 2" w:uiPriority="47"/>
+    <w:lsdException w:name="List Table 3" w:uiPriority="48"/>
+    <w:lsdException w:name="List Table 4" w:uiPriority="49"/>
+    <w:lsdException w:name="List Table 5 Dark" w:uiPriority="50"/>
+    <w:lsdException w:name="List Table 6 Colorful" w:uiPriority="51"/>
+    <w:lsdException w:name="List Table 7 Colorful" w:uiPriority="52"/>
+    <w:lsdException w:name="List Table 1 Light Accent 1" w:uiPriority="46"/>
+    <w:lsdException w:name="List Table 2 Accent 1" w:uiPriority="47"/>
+    <w:lsdException w:name="List Table 3 Accent 1" w:uiPriority="48"/>
+    <w:lsdException w:name="List Table 4 Accent 1" w:uiPriority="49"/>
+    <w:lsdException w:name="List Table 5 Dark Accent 1" w:uiPriority="50"/>
+    <w:lsdException w:name="List Table 6 Colorful Accent 1" w:uiPriority="51"/>
+    <w:lsdException w:name="List Table 7 Colorful Accent 1" w:uiPriority="52"/>
+    <w:lsdException w:name="List Table 1 Light Accent 2" w:uiPriority="46"/>
+    <w:lsdException w:name="List Table 2 Accent 2" w:uiPriority="47"/>
+    <w:lsdException w:name="List Table 3 Accent 2" w:uiPriority="48"/>
+    <w:lsdException w:name="List Table 4 Accent 2" w:uiPriority="49"/>
+    <w:lsdException w:name="List Table 5 Dark Accent 2" w:uiPriority="50"/>
+    <w:lsdException w:name="List Table 6 Colorful Accent 2" w:uiPriority="51"/>
+    <w:lsdException w:name="List Table 7 Colorful Accent 2" w:uiPriority="52"/>
+    <w:lsdException w:name="List Table 1 Light Accent 3" w:uiPriority="46"/>
+    <w:lsdException w:name="List Table 2 Accent 3" w:uiPriority="47"/>
+    <w:lsdException w:name="List Table 3 Accent 3" w:uiPriority="48"/>
+    <w:lsdException w:name="List Table 4 Accent 3" w:uiPriority="49"/>
+    <w:lsdException w:name="List Table 5 Dark Accent 3" w:uiPriority="50"/>
+    <w:lsdException w:name="List Table 6 Colorful Accent 3" w:uiPriority="51"/>
+    <w:lsdException w:name="List Table 7 Colorful Accent 3" w:uiPriority="52"/>
+    <w:lsdException w:name="List Table 1 Light Accent 4" w:uiPriority="46"/>
+    <w:lsdException w:name="List Table 2 Accent 4" w:uiPriority="47"/>
+    <w:lsdException w:name="List Table 3 Accent 4" w:uiPriority="48"/>
+    <w:lsdException w:name="List Table 4 Accent 4" w:uiPriority="49"/>
+    <w:lsdException w:name="List Table 5 Dark Accent 4" w:uiPriority="50"/>
+    <w:lsdException w:name="List Table 6 Colorful Accent 4" w:uiPriority="51"/>
+    <w:lsdException w:name="List Table 7 Colorful Accent 4" w:uiPriority="52"/>
+    <w:lsdException w:name="List Table 1 Light Accent 5" w:uiPriority="46"/>
+    <w:lsdException w:name="List Table 2 Accent 5" w:uiPriority="47"/>
+    <w:lsdException w:name="List Table 3 Accent 5" w:uiPriority="48"/>
+    <w:lsdException w:name="List Table 4 Accent 5" w:uiPriority="49"/>
+    <w:lsdException w:name="List Table 5 Dark Accent 5" w:uiPriority="50"/>
+    <w:lsdException w:name="List Table 6 Colorful Accent 5" w:uiPriority="51"/>
+    <w:lsdException w:name="List Table 7 Colorful Accent 5" w:uiPriority="52"/>
+    <w:lsdException w:name="List Table 1 Light Accent 6" w:uiPriority="46"/>
+    <w:lsdException w:name="List Table 2 Accent 6" w:uiPriority="47"/>
+    <w:lsdException w:name="List Table 3 Accent 6" w:uiPriority="48"/>
+    <w:lsdException w:name="List Table 4 Accent 6" w:uiPriority="49"/>
+    <w:lsdException w:name="List Table 5 Dark Accent 6" w:uiPriority="50"/>
+    <w:lsdException w:name="List Table 6 Colorful Accent 6" w:uiPriority="51"/>
+    <w:lsdException w:name="List Table 7 Colorful Accent 6" w:uiPriority="52"/>
+    <w:lsdException w:name="Mention" w:semiHidden="1" w:unhideWhenUsed="1"/>
+    <w:lsdException w:name="Smart Hyperlink" w:semiHidden="1" w:unhideWhenUsed="1"/>
+    <w:lsdException w:name="Hashtag" w:semiHidden="1" w:unhideWhenUsed="1"/>
+    <w:lsdException w:name="Unresolved Mention" w:semiHidden="1" w:unhideWhenUsed="1"/>
+    <w:lsdException w:name="Smart Link" w:semiHidden="1" w:unhideWhenUsed="1"/>
   </w:latentStyles>
-  <w:style w:type="paragraph" w:default="1" w:styleId="1">
+  <w:style w:type="paragraph" w:default="1" w:styleId="a6">
     <w:name w:val="Normal"/>
-    <w:uiPriority w:val="0"/>
     <w:pPr>
       <w:spacing w:after="160" w:line="259" w:lineRule="auto"/>
     </w:pPr>
     <w:rPr>
-      <w:rFonts w:asciiTheme="minorHAnsi" w:hAnsiTheme="minorHAnsi" w:eastAsiaTheme="minorHAnsi" w:cstheme="minorBidi"/>
       <w:kern w:val="2"/>
       <w:sz w:val="22"/>
       <w:szCs w:val="22"/>
-      <w:lang w:val="ru-RU" w:eastAsia="en-US" w:bidi="ar-SA"/>
-      <w14:ligatures w14:val="none"/>
+      <w:lang w:eastAsia="en-US"/>
     </w:rPr>
   </w:style>
-  <w:style w:type="character" w:default="1" w:styleId="2">
+  <w:style w:type="character" w:default="1" w:styleId="a7">
     <w:name w:val="Default Paragraph Font"/>
+    <w:uiPriority w:val="1"/>
     <w:semiHidden/>
     <w:unhideWhenUsed/>
-    <w:qFormat/>
-    <w:uiPriority w:val="1"/>
-  </w:style>
-  <w:style w:type="table" w:default="1" w:styleId="3">
+  </w:style>
+  <w:style w:type="table" w:default="1" w:styleId="a8">
     <w:name w:val="Normal Table"/>
+    <w:uiPriority w:val="99"/>
     <w:semiHidden/>
     <w:unhideWhenUsed/>
-    <w:uiPriority w:val="99"/>
     <w:tblPr>
+      <w:tblInd w:w="0" w:type="dxa"/>
       <w:tblCellMar>
         <w:top w:w="0" w:type="dxa"/>
         <w:left w:w="108" w:type="dxa"/>
@@ -1374,44 +1554,40 @@
       </w:tblCellMar>
     </w:tblPr>
   </w:style>
-  <w:style w:type="character" w:styleId="4">
+  <w:style w:type="numbering" w:default="1" w:styleId="a9">
+    <w:name w:val="No List"/>
+    <w:uiPriority w:val="99"/>
+    <w:semiHidden/>
+    <w:unhideWhenUsed/>
+  </w:style>
+  <w:style w:type="character" w:styleId="aa">
     <w:name w:val="FollowedHyperlink"/>
-    <w:basedOn w:val="2"/>
+    <w:basedOn w:val="a7"/>
+    <w:uiPriority w:val="99"/>
     <w:semiHidden/>
     <w:unhideWhenUsed/>
     <w:qFormat/>
-    <w:uiPriority w:val="99"/>
     <w:rPr>
       <w:color w:val="954F72" w:themeColor="followedHyperlink"/>
       <w:u w:val="single"/>
-      <w14:textFill>
-        <w14:solidFill>
-          <w14:schemeClr w14:val="folHlink"/>
-        </w14:solidFill>
-      </w14:textFill>
     </w:rPr>
   </w:style>
-  <w:style w:type="character" w:styleId="5">
+  <w:style w:type="character" w:styleId="ab">
     <w:name w:val="Hyperlink"/>
-    <w:basedOn w:val="2"/>
+    <w:basedOn w:val="a7"/>
+    <w:uiPriority w:val="99"/>
     <w:unhideWhenUsed/>
-    <w:uiPriority w:val="99"/>
     <w:rPr>
       <w:color w:val="0563C1" w:themeColor="hyperlink"/>
       <w:u w:val="single"/>
-      <w14:textFill>
-        <w14:solidFill>
-          <w14:schemeClr w14:val="hlink"/>
-        </w14:solidFill>
-      </w14:textFill>
     </w:rPr>
   </w:style>
-  <w:style w:type="paragraph" w:styleId="6">
+  <w:style w:type="paragraph" w:styleId="ac">
     <w:name w:val="caption"/>
-    <w:basedOn w:val="1"/>
-    <w:next w:val="1"/>
+    <w:basedOn w:val="a6"/>
+    <w:next w:val="a6"/>
+    <w:uiPriority w:val="35"/>
     <w:unhideWhenUsed/>
-    <w:uiPriority w:val="35"/>
     <w:pPr>
       <w:spacing w:after="200" w:line="240" w:lineRule="auto"/>
     </w:pPr>
@@ -1421,19 +1597,14 @@
       <w:color w:val="44546A" w:themeColor="text2"/>
       <w:sz w:val="18"/>
       <w:szCs w:val="18"/>
-      <w14:textFill>
-        <w14:solidFill>
-          <w14:schemeClr w14:val="tx2"/>
-        </w14:solidFill>
-      </w14:textFill>
     </w:rPr>
   </w:style>
-  <w:style w:type="paragraph" w:styleId="7">
+  <w:style w:type="paragraph" w:styleId="ad">
     <w:name w:val="header"/>
-    <w:basedOn w:val="1"/>
-    <w:link w:val="12"/>
+    <w:basedOn w:val="a6"/>
+    <w:link w:val="ae"/>
+    <w:uiPriority w:val="99"/>
     <w:unhideWhenUsed/>
-    <w:uiPriority w:val="99"/>
     <w:pPr>
       <w:tabs>
         <w:tab w:val="center" w:pos="4677"/>
@@ -1442,13 +1613,13 @@
       <w:spacing w:after="0" w:line="240" w:lineRule="auto"/>
     </w:pPr>
   </w:style>
-  <w:style w:type="paragraph" w:styleId="8">
+  <w:style w:type="paragraph" w:styleId="af">
     <w:name w:val="footer"/>
-    <w:basedOn w:val="1"/>
-    <w:link w:val="10"/>
+    <w:basedOn w:val="a6"/>
+    <w:link w:val="af0"/>
+    <w:uiPriority w:val="99"/>
     <w:unhideWhenUsed/>
     <w:qFormat/>
-    <w:uiPriority w:val="99"/>
     <w:pPr>
       <w:tabs>
         <w:tab w:val="center" w:pos="4677"/>
@@ -1457,47 +1628,38 @@
       <w:spacing w:after="0" w:line="240" w:lineRule="auto"/>
     </w:pPr>
   </w:style>
-  <w:style w:type="table" w:styleId="9">
+  <w:style w:type="table" w:styleId="af1">
     <w:name w:val="Table Grid"/>
-    <w:basedOn w:val="3"/>
+    <w:basedOn w:val="a8"/>
     <w:uiPriority w:val="59"/>
-    <w:pPr>
-      <w:spacing w:after="0" w:line="240" w:lineRule="auto"/>
-    </w:pPr>
     <w:rPr>
-      <w:rFonts w:ascii="Calibri" w:hAnsi="Calibri" w:eastAsia="Calibri" w:cs="Times New Roman"/>
-      <w:kern w:val="0"/>
-      <w:sz w:val="20"/>
-      <w:szCs w:val="20"/>
-      <w:lang w:eastAsia="ru-RU"/>
-      <w14:ligatures w14:val="none"/>
+      <w:rFonts w:ascii="Calibri" w:eastAsia="Calibri" w:hAnsi="Calibri" w:cs="Times New Roman"/>
     </w:rPr>
     <w:tblPr>
       <w:tblBorders>
-        <w:top w:val="single" w:color="000000" w:sz="4" w:space="0"/>
-        <w:left w:val="single" w:color="000000" w:sz="4" w:space="0"/>
-        <w:bottom w:val="single" w:color="000000" w:sz="4" w:space="0"/>
-        <w:right w:val="single" w:color="000000" w:sz="4" w:space="0"/>
-        <w:insideH w:val="single" w:color="000000" w:sz="4" w:space="0"/>
-        <w:insideV w:val="single" w:color="000000" w:sz="4" w:space="0"/>
+        <w:top w:val="single" w:sz="4" w:space="0" w:color="000000"/>
+        <w:left w:val="single" w:sz="4" w:space="0" w:color="000000"/>
+        <w:bottom w:val="single" w:sz="4" w:space="0" w:color="000000"/>
+        <w:right w:val="single" w:sz="4" w:space="0" w:color="000000"/>
+        <w:insideH w:val="single" w:sz="4" w:space="0" w:color="000000"/>
+        <w:insideV w:val="single" w:sz="4" w:space="0" w:color="000000"/>
       </w:tblBorders>
     </w:tblPr>
   </w:style>
-  <w:style w:type="character" w:customStyle="1" w:styleId="10">
+  <w:style w:type="character" w:customStyle="1" w:styleId="af0">
     <w:name w:val="Нижний колонтитул Знак"/>
-    <w:basedOn w:val="2"/>
-    <w:link w:val="8"/>
+    <w:basedOn w:val="a7"/>
+    <w:link w:val="af"/>
+    <w:uiPriority w:val="99"/>
     <w:qFormat/>
-    <w:uiPriority w:val="99"/>
     <w:rPr>
       <w14:ligatures w14:val="none"/>
     </w:rPr>
   </w:style>
-  <w:style w:type="paragraph" w:customStyle="1" w:styleId="11">
+  <w:style w:type="paragraph" w:customStyle="1" w:styleId="af2">
     <w:name w:val="$_Абзац курсив"/>
-    <w:basedOn w:val="1"/>
-    <w:next w:val="1"/>
-    <w:uiPriority w:val="0"/>
+    <w:basedOn w:val="a6"/>
+    <w:next w:val="a6"/>
     <w:pPr>
       <w:suppressAutoHyphens/>
       <w:spacing w:after="0" w:line="360" w:lineRule="auto"/>
@@ -1505,7 +1667,7 @@
       <w:jc w:val="both"/>
     </w:pPr>
     <w:rPr>
-      <w:rFonts w:ascii="Times New Roman" w:hAnsi="Times New Roman" w:eastAsia="Calibri" w:cs="Times New Roman"/>
+      <w:rFonts w:ascii="Times New Roman" w:eastAsia="Calibri" w:hAnsi="Times New Roman" w:cs="Times New Roman"/>
       <w:i/>
       <w:color w:val="000000"/>
       <w:kern w:val="0"/>
@@ -1513,46 +1675,38 @@
       <w:szCs w:val="28"/>
     </w:rPr>
   </w:style>
-  <w:style w:type="character" w:customStyle="1" w:styleId="12">
+  <w:style w:type="character" w:customStyle="1" w:styleId="ae">
     <w:name w:val="Верхний колонтитул Знак"/>
-    <w:basedOn w:val="2"/>
-    <w:link w:val="7"/>
+    <w:basedOn w:val="a7"/>
+    <w:link w:val="ad"/>
+    <w:uiPriority w:val="99"/>
     <w:qFormat/>
-    <w:uiPriority w:val="99"/>
     <w:rPr>
       <w14:ligatures w14:val="none"/>
     </w:rPr>
   </w:style>
-  <w:style w:type="paragraph" w:customStyle="1" w:styleId="13">
+  <w:style w:type="paragraph" w:customStyle="1" w:styleId="af3">
     <w:name w:val="Введение"/>
     <w:qFormat/>
-    <w:uiPriority w:val="0"/>
     <w:pPr>
       <w:spacing w:after="160" w:line="360" w:lineRule="auto"/>
       <w:jc w:val="center"/>
     </w:pPr>
     <w:rPr>
-      <w:rFonts w:ascii="Times New Roman" w:hAnsi="Times New Roman" w:eastAsiaTheme="minorHAnsi" w:cstheme="minorBidi"/>
+      <w:rFonts w:ascii="Times New Roman" w:hAnsi="Times New Roman"/>
       <w:b/>
       <w:caps/>
       <w:color w:val="000000" w:themeColor="text1"/>
       <w:kern w:val="2"/>
       <w:sz w:val="32"/>
       <w:szCs w:val="22"/>
-      <w:lang w:val="ru-RU" w:eastAsia="en-US" w:bidi="ar-SA"/>
-      <w14:textFill>
-        <w14:solidFill>
-          <w14:schemeClr w14:val="tx1"/>
-        </w14:solidFill>
-      </w14:textFill>
-      <w14:ligatures w14:val="none"/>
+      <w:lang w:eastAsia="en-US"/>
     </w:rPr>
   </w:style>
-  <w:style w:type="paragraph" w:customStyle="1" w:styleId="14">
+  <w:style w:type="paragraph" w:customStyle="1" w:styleId="af4">
     <w:name w:val="Текст курсовой"/>
-    <w:basedOn w:val="1"/>
+    <w:basedOn w:val="a6"/>
     <w:qFormat/>
-    <w:uiPriority w:val="0"/>
     <w:pPr>
       <w:spacing w:line="360" w:lineRule="auto"/>
       <w:ind w:firstLine="709"/>
@@ -1562,23 +1716,16 @@
       <w:rFonts w:ascii="Times New Roman" w:hAnsi="Times New Roman"/>
       <w:color w:val="000000" w:themeColor="text1"/>
       <w:sz w:val="28"/>
-      <w14:textFill>
-        <w14:solidFill>
-          <w14:schemeClr w14:val="tx1"/>
-        </w14:solidFill>
-      </w14:textFill>
     </w:rPr>
   </w:style>
-  <w:style w:type="paragraph" w:customStyle="1" w:styleId="15">
+  <w:style w:type="paragraph" w:customStyle="1" w:styleId="a3">
     <w:name w:val="Раздел"/>
-    <w:basedOn w:val="14"/>
-    <w:next w:val="14"/>
+    <w:basedOn w:val="af4"/>
+    <w:next w:val="af4"/>
     <w:qFormat/>
-    <w:uiPriority w:val="0"/>
     <w:pPr>
       <w:pageBreakBefore/>
       <w:numPr>
-        <w:ilvl w:val="0"/>
         <w:numId w:val="1"/>
       </w:numPr>
       <w:spacing w:line="240" w:lineRule="auto"/>
@@ -1588,11 +1735,10 @@
       <w:b/>
     </w:rPr>
   </w:style>
-  <w:style w:type="paragraph" w:customStyle="1" w:styleId="16">
+  <w:style w:type="paragraph" w:customStyle="1" w:styleId="a4">
     <w:name w:val="Параграф"/>
-    <w:basedOn w:val="14"/>
+    <w:basedOn w:val="af4"/>
     <w:qFormat/>
-    <w:uiPriority w:val="0"/>
     <w:pPr>
       <w:widowControl w:val="0"/>
       <w:numPr>
@@ -1617,11 +1763,10 @@
       <w:szCs w:val="28"/>
     </w:rPr>
   </w:style>
-  <w:style w:type="paragraph" w:customStyle="1" w:styleId="17">
+  <w:style w:type="paragraph" w:customStyle="1" w:styleId="a5">
     <w:name w:val="Пункт"/>
-    <w:basedOn w:val="14"/>
+    <w:basedOn w:val="af4"/>
     <w:qFormat/>
-    <w:uiPriority w:val="0"/>
     <w:pPr>
       <w:numPr>
         <w:ilvl w:val="2"/>
@@ -1634,14 +1779,12 @@
       <w:b/>
     </w:rPr>
   </w:style>
-  <w:style w:type="paragraph" w:customStyle="1" w:styleId="18">
+  <w:style w:type="paragraph" w:customStyle="1" w:styleId="a0">
     <w:name w:val="Список курсовой"/>
-    <w:basedOn w:val="1"/>
+    <w:basedOn w:val="a6"/>
     <w:qFormat/>
-    <w:uiPriority w:val="0"/>
     <w:pPr>
       <w:numPr>
-        <w:ilvl w:val="0"/>
         <w:numId w:val="2"/>
       </w:numPr>
       <w:spacing w:line="360" w:lineRule="auto"/>
@@ -1651,21 +1794,14 @@
       <w:rFonts w:ascii="Times New Roman" w:hAnsi="Times New Roman"/>
       <w:color w:val="000000" w:themeColor="text1"/>
       <w:sz w:val="28"/>
-      <w14:textFill>
-        <w14:solidFill>
-          <w14:schemeClr w14:val="tx1"/>
-        </w14:solidFill>
-      </w14:textFill>
     </w:rPr>
   </w:style>
-  <w:style w:type="paragraph" w:customStyle="1" w:styleId="19">
+  <w:style w:type="paragraph" w:customStyle="1" w:styleId="a2">
     <w:name w:val="Список курсовой буквы"/>
-    <w:basedOn w:val="1"/>
+    <w:basedOn w:val="a6"/>
     <w:qFormat/>
-    <w:uiPriority w:val="0"/>
     <w:pPr>
       <w:numPr>
-        <w:ilvl w:val="0"/>
         <w:numId w:val="3"/>
       </w:numPr>
       <w:spacing w:line="360" w:lineRule="auto"/>
@@ -1676,22 +1812,15 @@
       <w:rFonts w:ascii="Times New Roman" w:hAnsi="Times New Roman"/>
       <w:color w:val="000000" w:themeColor="text1"/>
       <w:sz w:val="28"/>
-      <w14:textFill>
-        <w14:solidFill>
-          <w14:schemeClr w14:val="tx1"/>
-        </w14:solidFill>
-      </w14:textFill>
     </w:rPr>
   </w:style>
-  <w:style w:type="paragraph" w:customStyle="1" w:styleId="20">
+  <w:style w:type="paragraph" w:customStyle="1" w:styleId="a">
     <w:name w:val="Название рисунка"/>
-    <w:basedOn w:val="1"/>
-    <w:next w:val="14"/>
+    <w:basedOn w:val="a6"/>
+    <w:next w:val="af4"/>
     <w:qFormat/>
-    <w:uiPriority w:val="0"/>
     <w:pPr>
       <w:numPr>
-        <w:ilvl w:val="0"/>
         <w:numId w:val="4"/>
       </w:numPr>
       <w:spacing w:before="240" w:after="240" w:line="240" w:lineRule="auto"/>
@@ -1702,22 +1831,15 @@
       <w:rFonts w:ascii="Times New Roman" w:hAnsi="Times New Roman"/>
       <w:color w:val="000000" w:themeColor="text1"/>
       <w:sz w:val="28"/>
-      <w14:textFill>
-        <w14:solidFill>
-          <w14:schemeClr w14:val="tx1"/>
-        </w14:solidFill>
-      </w14:textFill>
     </w:rPr>
   </w:style>
-  <w:style w:type="paragraph" w:customStyle="1" w:styleId="21">
+  <w:style w:type="paragraph" w:customStyle="1" w:styleId="a1">
     <w:name w:val="Название таблиц"/>
-    <w:basedOn w:val="1"/>
-    <w:next w:val="14"/>
+    <w:basedOn w:val="a6"/>
+    <w:next w:val="af4"/>
     <w:qFormat/>
-    <w:uiPriority w:val="0"/>
     <w:pPr>
       <w:numPr>
-        <w:ilvl w:val="0"/>
         <w:numId w:val="5"/>
       </w:numPr>
       <w:spacing w:after="0" w:line="240" w:lineRule="auto"/>
@@ -1728,55 +1850,45 @@
       <w:sz w:val="28"/>
     </w:rPr>
   </w:style>
-  <w:style w:type="paragraph" w:customStyle="1" w:styleId="22">
+  <w:style w:type="paragraph" w:customStyle="1" w:styleId="af5">
     <w:name w:val="Рисунок"/>
-    <w:next w:val="20"/>
+    <w:next w:val="a"/>
     <w:qFormat/>
-    <w:uiPriority w:val="0"/>
     <w:pPr>
       <w:spacing w:after="160" w:line="259" w:lineRule="auto"/>
       <w:jc w:val="center"/>
     </w:pPr>
     <w:rPr>
-      <w:rFonts w:ascii="Times New Roman" w:hAnsi="Times New Roman" w:eastAsiaTheme="minorHAnsi" w:cstheme="minorBidi"/>
+      <w:rFonts w:ascii="Times New Roman" w:hAnsi="Times New Roman"/>
       <w:color w:val="000000" w:themeColor="text1"/>
       <w:kern w:val="2"/>
       <w:sz w:val="28"/>
       <w:szCs w:val="22"/>
-      <w:lang w:val="ru-RU" w:eastAsia="en-US" w:bidi="ar-SA"/>
-      <w14:textFill>
-        <w14:solidFill>
-          <w14:schemeClr w14:val="tx1"/>
-        </w14:solidFill>
-      </w14:textFill>
-      <w14:ligatures w14:val="none"/>
+      <w:lang w:eastAsia="en-US"/>
     </w:rPr>
   </w:style>
-  <w:style w:type="paragraph" w:customStyle="1" w:styleId="23">
+  <w:style w:type="paragraph" w:customStyle="1" w:styleId="af6">
     <w:name w:val="Таблица"/>
-    <w:next w:val="14"/>
+    <w:next w:val="af4"/>
     <w:qFormat/>
-    <w:uiPriority w:val="0"/>
     <w:pPr>
       <w:spacing w:after="160" w:line="259" w:lineRule="auto"/>
       <w:jc w:val="center"/>
     </w:pPr>
     <w:rPr>
-      <w:rFonts w:ascii="Times New Roman" w:hAnsi="Times New Roman" w:eastAsia="Calibri" w:cs="Times New Roman"/>
+      <w:rFonts w:ascii="Times New Roman" w:eastAsia="Calibri" w:hAnsi="Times New Roman" w:cs="Times New Roman"/>
       <w:color w:val="000000"/>
-      <w:kern w:val="0"/>
       <w:sz w:val="28"/>
       <w:szCs w:val="28"/>
-      <w:lang w:val="ru-RU" w:eastAsia="en-US" w:bidi="ar-SA"/>
-      <w14:ligatures w14:val="none"/>
+      <w:lang w:eastAsia="en-US"/>
     </w:rPr>
   </w:style>
-  <w:style w:type="character" w:customStyle="1" w:styleId="24">
-    <w:name w:val="Unresolved Mention"/>
-    <w:basedOn w:val="2"/>
+  <w:style w:type="character" w:customStyle="1" w:styleId="1">
+    <w:name w:val="Неразрешенное упоминание1"/>
+    <w:basedOn w:val="a7"/>
+    <w:uiPriority w:val="99"/>
     <w:semiHidden/>
     <w:unhideWhenUsed/>
-    <w:uiPriority w:val="99"/>
     <w:rPr>
       <w:color w:val="605E5C"/>
       <w:shd w:val="clear" w:color="auto" w:fill="E1DFDD"/>
@@ -2037,6 +2149,7 @@
     </a:fmtScheme>
   </a:themeElements>
   <a:objectDefaults/>
+  <a:extraClrSchemeLst/>
 </a:theme>
 </file>
 
@@ -2046,6 +2159,8 @@
 
 <file path=customXml/itemProps1.xml><?xml version="1.0" encoding="utf-8"?>
 <ds:datastoreItem xmlns:ds="http://schemas.openxmlformats.org/officeDocument/2006/customXml" ds:itemID="{13A4099D-8317-4DEC-8101-8D9E90BC1145}">
-  <ds:schemaRefs/>
+  <ds:schemaRefs>
+    <ds:schemaRef ds:uri="http://schemas.openxmlformats.org/officeDocument/2006/bibliography"/>
+  </ds:schemaRefs>
 </ds:datastoreItem>
 </file>
</xml_diff>